<commit_message>
added new word file for node js
</commit_message>
<xml_diff>
--- a/GIT_learnings/git bash.docx
+++ b/GIT_learnings/git bash.docx
@@ -11,109 +11,69 @@
           <w:szCs w:val="26"/>
         </w:rPr>
       </w:pPr>
-      <w:proofErr w:type="spellStart"/>
-      <w:proofErr w:type="gramStart"/>
-      <w:r>
-        <w:rPr>
-          <w:rFonts w:ascii="Times New Roman" w:hAnsi="Times New Roman" w:cs="Times New Roman"/>
-          <w:sz w:val="26"/>
-          <w:szCs w:val="26"/>
-        </w:rPr>
-        <w:t>pwd</w:t>
-      </w:r>
-      <w:proofErr w:type="spellEnd"/>
-      <w:r>
-        <w:rPr>
-          <w:rFonts w:ascii="Times New Roman" w:hAnsi="Times New Roman" w:cs="Times New Roman"/>
-          <w:sz w:val="26"/>
-          <w:szCs w:val="26"/>
-        </w:rPr>
-        <w:t xml:space="preserve"> :</w:t>
-      </w:r>
-      <w:proofErr w:type="gramEnd"/>
-      <w:r>
-        <w:rPr>
-          <w:rFonts w:ascii="Times New Roman" w:hAnsi="Times New Roman" w:cs="Times New Roman"/>
-          <w:sz w:val="26"/>
-          <w:szCs w:val="26"/>
-        </w:rPr>
-        <w:t xml:space="preserve"> present working directory </w:t>
-      </w:r>
-    </w:p>
-    <w:p>
-      <w:pPr>
-        <w:pStyle w:val="NoSpacing"/>
-        <w:rPr>
-          <w:rFonts w:ascii="Times New Roman" w:hAnsi="Times New Roman" w:cs="Times New Roman"/>
-          <w:sz w:val="26"/>
-          <w:szCs w:val="26"/>
-        </w:rPr>
-      </w:pPr>
-    </w:p>
-    <w:p>
-      <w:pPr>
-        <w:pStyle w:val="NoSpacing"/>
-        <w:rPr>
-          <w:rFonts w:ascii="Times New Roman" w:hAnsi="Times New Roman" w:cs="Times New Roman"/>
-          <w:sz w:val="26"/>
-          <w:szCs w:val="26"/>
-        </w:rPr>
-      </w:pPr>
-      <w:proofErr w:type="gramStart"/>
-      <w:r>
-        <w:rPr>
-          <w:rFonts w:ascii="Times New Roman" w:hAnsi="Times New Roman" w:cs="Times New Roman"/>
-          <w:sz w:val="26"/>
-          <w:szCs w:val="26"/>
-        </w:rPr>
-        <w:t>ls :</w:t>
-      </w:r>
-      <w:proofErr w:type="gramEnd"/>
-      <w:r>
-        <w:rPr>
-          <w:rFonts w:ascii="Times New Roman" w:hAnsi="Times New Roman" w:cs="Times New Roman"/>
-          <w:sz w:val="26"/>
-          <w:szCs w:val="26"/>
-        </w:rPr>
-        <w:t xml:space="preserve"> content of current directory </w:t>
-      </w:r>
-    </w:p>
-    <w:p>
-      <w:pPr>
-        <w:pStyle w:val="NoSpacing"/>
-        <w:rPr>
-          <w:rFonts w:ascii="Times New Roman" w:hAnsi="Times New Roman" w:cs="Times New Roman"/>
-          <w:sz w:val="26"/>
-          <w:szCs w:val="26"/>
-        </w:rPr>
-      </w:pPr>
-    </w:p>
-    <w:p>
-      <w:pPr>
-        <w:pStyle w:val="NoSpacing"/>
-        <w:rPr>
-          <w:rFonts w:ascii="Times New Roman" w:hAnsi="Times New Roman" w:cs="Times New Roman"/>
-          <w:sz w:val="26"/>
-          <w:szCs w:val="26"/>
-        </w:rPr>
-      </w:pPr>
-      <w:proofErr w:type="gramStart"/>
-      <w:r>
-        <w:rPr>
-          <w:rFonts w:ascii="Times New Roman" w:hAnsi="Times New Roman" w:cs="Times New Roman"/>
-          <w:sz w:val="26"/>
-          <w:szCs w:val="26"/>
-        </w:rPr>
-        <w:t>cd :</w:t>
-      </w:r>
-      <w:proofErr w:type="gramEnd"/>
-      <w:r>
-        <w:rPr>
-          <w:rFonts w:ascii="Times New Roman" w:hAnsi="Times New Roman" w:cs="Times New Roman"/>
-          <w:sz w:val="26"/>
-          <w:szCs w:val="26"/>
-        </w:rPr>
-        <w:t xml:space="preserve"> change directory</w:t>
+      <w:r>
+        <w:rPr>
+          <w:rFonts w:ascii="Times New Roman" w:hAnsi="Times New Roman" w:cs="Times New Roman"/>
+          <w:sz w:val="26"/>
+          <w:szCs w:val="26"/>
+        </w:rPr>
+        <w:t xml:space="preserve">pwd : present working directory </w:t>
+      </w:r>
+    </w:p>
+    <w:p>
+      <w:pPr>
+        <w:pStyle w:val="NoSpacing"/>
+        <w:rPr>
+          <w:rFonts w:ascii="Times New Roman" w:hAnsi="Times New Roman" w:cs="Times New Roman"/>
+          <w:sz w:val="26"/>
+          <w:szCs w:val="26"/>
+        </w:rPr>
+      </w:pPr>
+    </w:p>
+    <w:p>
+      <w:pPr>
+        <w:pStyle w:val="NoSpacing"/>
+        <w:rPr>
+          <w:rFonts w:ascii="Times New Roman" w:hAnsi="Times New Roman" w:cs="Times New Roman"/>
+          <w:sz w:val="26"/>
+          <w:szCs w:val="26"/>
+        </w:rPr>
+      </w:pPr>
+      <w:r>
+        <w:rPr>
+          <w:rFonts w:ascii="Times New Roman" w:hAnsi="Times New Roman" w:cs="Times New Roman"/>
+          <w:sz w:val="26"/>
+          <w:szCs w:val="26"/>
+        </w:rPr>
+        <w:t xml:space="preserve">ls : content of current directory </w:t>
+      </w:r>
+    </w:p>
+    <w:p>
+      <w:pPr>
+        <w:pStyle w:val="NoSpacing"/>
+        <w:rPr>
+          <w:rFonts w:ascii="Times New Roman" w:hAnsi="Times New Roman" w:cs="Times New Roman"/>
+          <w:sz w:val="26"/>
+          <w:szCs w:val="26"/>
+        </w:rPr>
+      </w:pPr>
+    </w:p>
+    <w:p>
+      <w:pPr>
+        <w:pStyle w:val="NoSpacing"/>
+        <w:rPr>
+          <w:rFonts w:ascii="Times New Roman" w:hAnsi="Times New Roman" w:cs="Times New Roman"/>
+          <w:sz w:val="26"/>
+          <w:szCs w:val="26"/>
+        </w:rPr>
+      </w:pPr>
+      <w:r>
+        <w:rPr>
+          <w:rFonts w:ascii="Times New Roman" w:hAnsi="Times New Roman" w:cs="Times New Roman"/>
+          <w:sz w:val="26"/>
+          <w:szCs w:val="26"/>
+        </w:rPr>
+        <w:t>cd : change directory</w:t>
       </w:r>
     </w:p>
     <w:p>
@@ -145,10 +105,106 @@
           <w:sz w:val="26"/>
           <w:szCs w:val="26"/>
         </w:rPr>
-        <w:t xml:space="preserve">working with SSH </w:t>
-      </w:r>
-      <w:proofErr w:type="gramStart"/>
-      <w:r>
+        <w:t xml:space="preserve">working with SSH keys  : </w:t>
+      </w:r>
+    </w:p>
+    <w:p>
+      <w:pPr>
+        <w:pStyle w:val="NoSpacing"/>
+        <w:rPr>
+          <w:rFonts w:ascii="Times New Roman" w:hAnsi="Times New Roman" w:cs="Times New Roman"/>
+          <w:sz w:val="26"/>
+          <w:szCs w:val="26"/>
+        </w:rPr>
+      </w:pPr>
+    </w:p>
+    <w:p>
+      <w:pPr>
+        <w:pStyle w:val="NoSpacing"/>
+        <w:rPr>
+          <w:rFonts w:ascii="Times New Roman" w:hAnsi="Times New Roman" w:cs="Times New Roman"/>
+          <w:sz w:val="26"/>
+          <w:szCs w:val="26"/>
+        </w:rPr>
+      </w:pPr>
+      <w:r>
+        <w:rPr>
+          <w:rFonts w:ascii="Times New Roman" w:hAnsi="Times New Roman" w:cs="Times New Roman"/>
+          <w:sz w:val="26"/>
+          <w:szCs w:val="26"/>
+        </w:rPr>
+        <w:t>SSH keys are necessary to connect with the github server</w:t>
+      </w:r>
+    </w:p>
+    <w:p>
+      <w:pPr>
+        <w:pStyle w:val="NoSpacing"/>
+        <w:rPr>
+          <w:rFonts w:ascii="Times New Roman" w:hAnsi="Times New Roman" w:cs="Times New Roman"/>
+          <w:sz w:val="26"/>
+          <w:szCs w:val="26"/>
+        </w:rPr>
+      </w:pPr>
+    </w:p>
+    <w:p>
+      <w:pPr>
+        <w:pStyle w:val="NoSpacing"/>
+        <w:rPr>
+          <w:rFonts w:ascii="Times New Roman" w:hAnsi="Times New Roman" w:cs="Times New Roman"/>
+          <w:sz w:val="26"/>
+          <w:szCs w:val="26"/>
+        </w:rPr>
+      </w:pPr>
+      <w:r>
+        <w:rPr>
+          <w:rFonts w:ascii="Times New Roman" w:hAnsi="Times New Roman" w:cs="Times New Roman"/>
+          <w:sz w:val="26"/>
+          <w:szCs w:val="26"/>
+        </w:rPr>
+        <w:t xml:space="preserve">There are two types of ssh keys , one is public and one is private: </w:t>
+      </w:r>
+    </w:p>
+    <w:p>
+      <w:pPr>
+        <w:pStyle w:val="NoSpacing"/>
+        <w:rPr>
+          <w:rFonts w:ascii="Times New Roman" w:hAnsi="Times New Roman" w:cs="Times New Roman"/>
+          <w:sz w:val="26"/>
+          <w:szCs w:val="26"/>
+        </w:rPr>
+      </w:pPr>
+    </w:p>
+    <w:p>
+      <w:pPr>
+        <w:pStyle w:val="NoSpacing"/>
+        <w:rPr>
+          <w:rFonts w:ascii="Times New Roman" w:hAnsi="Times New Roman" w:cs="Times New Roman"/>
+          <w:sz w:val="26"/>
+          <w:szCs w:val="26"/>
+        </w:rPr>
+      </w:pPr>
+      <w:r>
+        <w:rPr>
+          <w:rFonts w:ascii="Times New Roman" w:hAnsi="Times New Roman" w:cs="Times New Roman"/>
+          <w:sz w:val="26"/>
+          <w:szCs w:val="26"/>
+        </w:rPr>
+        <w:t>public key is denoted by file_name.pub and privatekey is denoted by file_name</w:t>
+      </w:r>
+    </w:p>
+    <w:p>
+      <w:pPr>
+        <w:pStyle w:val="NoSpacing"/>
+        <w:rPr>
+          <w:rFonts w:ascii="Times New Roman" w:hAnsi="Times New Roman" w:cs="Times New Roman"/>
+          <w:sz w:val="26"/>
+          <w:szCs w:val="26"/>
+        </w:rPr>
+      </w:pPr>
+    </w:p>
+    <w:p>
+      <w:pPr>
+        <w:pStyle w:val="NoSpacing"/>
         <w:rPr>
           <w:rFonts w:ascii="Times New Roman" w:hAnsi="Times New Roman" w:cs="Times New Roman"/>
           <w:b/>
@@ -156,9 +212,7 @@
           <w:sz w:val="26"/>
           <w:szCs w:val="26"/>
         </w:rPr>
-        <w:t>keys  :</w:t>
-      </w:r>
-      <w:proofErr w:type="gramEnd"/>
+      </w:pPr>
       <w:r>
         <w:rPr>
           <w:rFonts w:ascii="Times New Roman" w:hAnsi="Times New Roman" w:cs="Times New Roman"/>
@@ -167,6 +221,89 @@
           <w:sz w:val="26"/>
           <w:szCs w:val="26"/>
         </w:rPr>
+        <w:t xml:space="preserve">* To check is SSH key was already created : </w:t>
+      </w:r>
+    </w:p>
+    <w:p>
+      <w:pPr>
+        <w:pStyle w:val="NoSpacing"/>
+        <w:rPr>
+          <w:rFonts w:ascii="Times New Roman" w:hAnsi="Times New Roman" w:cs="Times New Roman"/>
+          <w:sz w:val="26"/>
+          <w:szCs w:val="26"/>
+        </w:rPr>
+      </w:pPr>
+    </w:p>
+    <w:p>
+      <w:pPr>
+        <w:pStyle w:val="NoSpacing"/>
+        <w:rPr>
+          <w:rFonts w:ascii="Times New Roman" w:hAnsi="Times New Roman" w:cs="Times New Roman"/>
+          <w:sz w:val="26"/>
+          <w:szCs w:val="26"/>
+        </w:rPr>
+      </w:pPr>
+      <w:r>
+        <w:rPr>
+          <w:rFonts w:ascii="Times New Roman" w:hAnsi="Times New Roman" w:cs="Times New Roman"/>
+          <w:sz w:val="26"/>
+          <w:szCs w:val="26"/>
+        </w:rPr>
+        <w:t xml:space="preserve">open git bash </w:t>
+      </w:r>
+    </w:p>
+    <w:p>
+      <w:pPr>
+        <w:pStyle w:val="NoSpacing"/>
+        <w:rPr>
+          <w:rFonts w:ascii="Times New Roman" w:hAnsi="Times New Roman" w:cs="Times New Roman"/>
+          <w:sz w:val="26"/>
+          <w:szCs w:val="26"/>
+        </w:rPr>
+      </w:pPr>
+    </w:p>
+    <w:p>
+      <w:pPr>
+        <w:pStyle w:val="NoSpacing"/>
+        <w:rPr>
+          <w:rFonts w:ascii="Times New Roman" w:hAnsi="Times New Roman" w:cs="Times New Roman"/>
+          <w:sz w:val="26"/>
+          <w:szCs w:val="26"/>
+        </w:rPr>
+      </w:pPr>
+      <w:r>
+        <w:rPr>
+          <w:rFonts w:ascii="Times New Roman" w:hAnsi="Times New Roman" w:cs="Times New Roman"/>
+          <w:sz w:val="26"/>
+          <w:szCs w:val="26"/>
+          <w:highlight w:val="yellow"/>
+        </w:rPr>
+        <w:t>ls -al ~/.ssh</w:t>
+      </w:r>
+      <w:r>
+        <w:rPr>
+          <w:rFonts w:ascii="Times New Roman" w:hAnsi="Times New Roman" w:cs="Times New Roman"/>
+          <w:sz w:val="26"/>
+          <w:szCs w:val="26"/>
+        </w:rPr>
+        <w:t xml:space="preserve">   :::: this will list all the files realted to .ssh</w:t>
+      </w:r>
+    </w:p>
+    <w:p>
+      <w:pPr>
+        <w:pStyle w:val="NoSpacing"/>
+        <w:rPr>
+          <w:rFonts w:ascii="Times New Roman" w:hAnsi="Times New Roman" w:cs="Times New Roman"/>
+          <w:sz w:val="26"/>
+          <w:szCs w:val="26"/>
+        </w:rPr>
+      </w:pPr>
+      <w:r>
+        <w:rPr>
+          <w:rFonts w:ascii="Times New Roman" w:hAnsi="Times New Roman" w:cs="Times New Roman"/>
+          <w:sz w:val="26"/>
+          <w:szCs w:val="26"/>
+        </w:rPr>
         <w:t xml:space="preserve"> </w:t>
       </w:r>
     </w:p>
@@ -179,243 +316,77 @@
           <w:szCs w:val="26"/>
         </w:rPr>
       </w:pPr>
-    </w:p>
-    <w:p>
-      <w:pPr>
-        <w:pStyle w:val="NoSpacing"/>
-        <w:rPr>
-          <w:rFonts w:ascii="Times New Roman" w:hAnsi="Times New Roman" w:cs="Times New Roman"/>
-          <w:sz w:val="26"/>
-          <w:szCs w:val="26"/>
-        </w:rPr>
-      </w:pPr>
-      <w:r>
-        <w:rPr>
-          <w:rFonts w:ascii="Times New Roman" w:hAnsi="Times New Roman" w:cs="Times New Roman"/>
-          <w:sz w:val="26"/>
-          <w:szCs w:val="26"/>
-        </w:rPr>
-        <w:t xml:space="preserve">SSH keys are necessary to connect with the </w:t>
-      </w:r>
-      <w:proofErr w:type="spellStart"/>
-      <w:r>
-        <w:rPr>
-          <w:rFonts w:ascii="Times New Roman" w:hAnsi="Times New Roman" w:cs="Times New Roman"/>
-          <w:sz w:val="26"/>
-          <w:szCs w:val="26"/>
-        </w:rPr>
-        <w:t>github</w:t>
-      </w:r>
-      <w:proofErr w:type="spellEnd"/>
-      <w:r>
-        <w:rPr>
-          <w:rFonts w:ascii="Times New Roman" w:hAnsi="Times New Roman" w:cs="Times New Roman"/>
-          <w:sz w:val="26"/>
-          <w:szCs w:val="26"/>
-        </w:rPr>
-        <w:t xml:space="preserve"> server</w:t>
-      </w:r>
-    </w:p>
-    <w:p>
-      <w:pPr>
-        <w:pStyle w:val="NoSpacing"/>
-        <w:rPr>
-          <w:rFonts w:ascii="Times New Roman" w:hAnsi="Times New Roman" w:cs="Times New Roman"/>
-          <w:sz w:val="26"/>
-          <w:szCs w:val="26"/>
-        </w:rPr>
-      </w:pPr>
-    </w:p>
-    <w:p>
-      <w:pPr>
-        <w:pStyle w:val="NoSpacing"/>
-        <w:rPr>
-          <w:rFonts w:ascii="Times New Roman" w:hAnsi="Times New Roman" w:cs="Times New Roman"/>
-          <w:sz w:val="26"/>
-          <w:szCs w:val="26"/>
-        </w:rPr>
-      </w:pPr>
-      <w:r>
-        <w:rPr>
-          <w:rFonts w:ascii="Times New Roman" w:hAnsi="Times New Roman" w:cs="Times New Roman"/>
-          <w:sz w:val="26"/>
-          <w:szCs w:val="26"/>
-        </w:rPr>
-        <w:t xml:space="preserve">There are two types of </w:t>
-      </w:r>
-      <w:proofErr w:type="spellStart"/>
-      <w:r>
-        <w:rPr>
-          <w:rFonts w:ascii="Times New Roman" w:hAnsi="Times New Roman" w:cs="Times New Roman"/>
-          <w:sz w:val="26"/>
-          <w:szCs w:val="26"/>
-        </w:rPr>
-        <w:t>ssh</w:t>
-      </w:r>
-      <w:proofErr w:type="spellEnd"/>
-      <w:r>
-        <w:rPr>
-          <w:rFonts w:ascii="Times New Roman" w:hAnsi="Times New Roman" w:cs="Times New Roman"/>
-          <w:sz w:val="26"/>
-          <w:szCs w:val="26"/>
-        </w:rPr>
-        <w:t xml:space="preserve"> </w:t>
-      </w:r>
-      <w:proofErr w:type="gramStart"/>
-      <w:r>
-        <w:rPr>
-          <w:rFonts w:ascii="Times New Roman" w:hAnsi="Times New Roman" w:cs="Times New Roman"/>
-          <w:sz w:val="26"/>
-          <w:szCs w:val="26"/>
-        </w:rPr>
-        <w:t>keys ,</w:t>
-      </w:r>
-      <w:proofErr w:type="gramEnd"/>
-      <w:r>
-        <w:rPr>
-          <w:rFonts w:ascii="Times New Roman" w:hAnsi="Times New Roman" w:cs="Times New Roman"/>
-          <w:sz w:val="26"/>
-          <w:szCs w:val="26"/>
-        </w:rPr>
-        <w:t xml:space="preserve"> one is public and one is private: </w:t>
-      </w:r>
-    </w:p>
-    <w:p>
-      <w:pPr>
-        <w:pStyle w:val="NoSpacing"/>
-        <w:rPr>
-          <w:rFonts w:ascii="Times New Roman" w:hAnsi="Times New Roman" w:cs="Times New Roman"/>
-          <w:sz w:val="26"/>
-          <w:szCs w:val="26"/>
-        </w:rPr>
-      </w:pPr>
-    </w:p>
-    <w:p>
-      <w:pPr>
-        <w:pStyle w:val="NoSpacing"/>
-        <w:rPr>
-          <w:rFonts w:ascii="Times New Roman" w:hAnsi="Times New Roman" w:cs="Times New Roman"/>
-          <w:sz w:val="26"/>
-          <w:szCs w:val="26"/>
-        </w:rPr>
-      </w:pPr>
-      <w:r>
-        <w:rPr>
-          <w:rFonts w:ascii="Times New Roman" w:hAnsi="Times New Roman" w:cs="Times New Roman"/>
-          <w:sz w:val="26"/>
-          <w:szCs w:val="26"/>
-        </w:rPr>
-        <w:t xml:space="preserve">public key is denoted by file_name.pub and </w:t>
-      </w:r>
-      <w:proofErr w:type="spellStart"/>
-      <w:r>
-        <w:rPr>
-          <w:rFonts w:ascii="Times New Roman" w:hAnsi="Times New Roman" w:cs="Times New Roman"/>
-          <w:sz w:val="26"/>
-          <w:szCs w:val="26"/>
-        </w:rPr>
-        <w:t>privatekey</w:t>
-      </w:r>
-      <w:proofErr w:type="spellEnd"/>
-      <w:r>
-        <w:rPr>
-          <w:rFonts w:ascii="Times New Roman" w:hAnsi="Times New Roman" w:cs="Times New Roman"/>
-          <w:sz w:val="26"/>
-          <w:szCs w:val="26"/>
-        </w:rPr>
-        <w:t xml:space="preserve"> is denoted by </w:t>
-      </w:r>
-      <w:proofErr w:type="spellStart"/>
-      <w:r>
-        <w:rPr>
-          <w:rFonts w:ascii="Times New Roman" w:hAnsi="Times New Roman" w:cs="Times New Roman"/>
-          <w:sz w:val="26"/>
-          <w:szCs w:val="26"/>
-        </w:rPr>
-        <w:t>file_name</w:t>
-      </w:r>
-      <w:proofErr w:type="spellEnd"/>
-    </w:p>
-    <w:p>
-      <w:pPr>
-        <w:pStyle w:val="NoSpacing"/>
-        <w:rPr>
-          <w:rFonts w:ascii="Times New Roman" w:hAnsi="Times New Roman" w:cs="Times New Roman"/>
-          <w:sz w:val="26"/>
-          <w:szCs w:val="26"/>
-        </w:rPr>
-      </w:pPr>
-    </w:p>
-    <w:p>
-      <w:pPr>
-        <w:pStyle w:val="NoSpacing"/>
-        <w:rPr>
-          <w:rFonts w:ascii="Times New Roman" w:hAnsi="Times New Roman" w:cs="Times New Roman"/>
-          <w:b/>
-          <w:bCs/>
-          <w:sz w:val="26"/>
-          <w:szCs w:val="26"/>
-        </w:rPr>
-      </w:pPr>
-      <w:r>
-        <w:rPr>
-          <w:rFonts w:ascii="Times New Roman" w:hAnsi="Times New Roman" w:cs="Times New Roman"/>
-          <w:b/>
-          <w:bCs/>
-          <w:sz w:val="26"/>
-          <w:szCs w:val="26"/>
-        </w:rPr>
-        <w:t xml:space="preserve">* To check is SSH key was already </w:t>
-      </w:r>
-      <w:proofErr w:type="gramStart"/>
-      <w:r>
-        <w:rPr>
-          <w:rFonts w:ascii="Times New Roman" w:hAnsi="Times New Roman" w:cs="Times New Roman"/>
-          <w:b/>
-          <w:bCs/>
-          <w:sz w:val="26"/>
-          <w:szCs w:val="26"/>
-        </w:rPr>
-        <w:t>created :</w:t>
-      </w:r>
-      <w:proofErr w:type="gramEnd"/>
-      <w:r>
-        <w:rPr>
-          <w:rFonts w:ascii="Times New Roman" w:hAnsi="Times New Roman" w:cs="Times New Roman"/>
-          <w:b/>
-          <w:bCs/>
-          <w:sz w:val="26"/>
-          <w:szCs w:val="26"/>
-        </w:rPr>
-        <w:t xml:space="preserve"> </w:t>
-      </w:r>
-    </w:p>
-    <w:p>
-      <w:pPr>
-        <w:pStyle w:val="NoSpacing"/>
-        <w:rPr>
-          <w:rFonts w:ascii="Times New Roman" w:hAnsi="Times New Roman" w:cs="Times New Roman"/>
-          <w:sz w:val="26"/>
-          <w:szCs w:val="26"/>
-        </w:rPr>
-      </w:pPr>
-    </w:p>
-    <w:p>
-      <w:pPr>
-        <w:pStyle w:val="NoSpacing"/>
-        <w:rPr>
-          <w:rFonts w:ascii="Times New Roman" w:hAnsi="Times New Roman" w:cs="Times New Roman"/>
-          <w:sz w:val="26"/>
-          <w:szCs w:val="26"/>
-        </w:rPr>
-      </w:pPr>
-      <w:r>
-        <w:rPr>
-          <w:rFonts w:ascii="Times New Roman" w:hAnsi="Times New Roman" w:cs="Times New Roman"/>
-          <w:sz w:val="26"/>
-          <w:szCs w:val="26"/>
-        </w:rPr>
-        <w:t xml:space="preserve">open git bash </w:t>
+      <w:r>
+        <w:rPr>
+          <w:rFonts w:ascii="Times New Roman" w:hAnsi="Times New Roman" w:cs="Times New Roman"/>
+          <w:sz w:val="26"/>
+          <w:szCs w:val="26"/>
+        </w:rPr>
+        <w:t xml:space="preserve">NOte : If you don't have a supported public and private key pair, </w:t>
+      </w:r>
+    </w:p>
+    <w:p>
+      <w:pPr>
+        <w:pStyle w:val="NoSpacing"/>
+        <w:rPr>
+          <w:rFonts w:ascii="Times New Roman" w:hAnsi="Times New Roman" w:cs="Times New Roman"/>
+          <w:sz w:val="26"/>
+          <w:szCs w:val="26"/>
+        </w:rPr>
+      </w:pPr>
+      <w:r>
+        <w:rPr>
+          <w:rFonts w:ascii="Times New Roman" w:hAnsi="Times New Roman" w:cs="Times New Roman"/>
+          <w:sz w:val="26"/>
+          <w:szCs w:val="26"/>
+        </w:rPr>
+        <w:t>or don't wish to use any that are available,</w:t>
+      </w:r>
+    </w:p>
+    <w:p>
+      <w:pPr>
+        <w:pStyle w:val="NoSpacing"/>
+        <w:rPr>
+          <w:rFonts w:ascii="Times New Roman" w:hAnsi="Times New Roman" w:cs="Times New Roman"/>
+          <w:sz w:val="26"/>
+          <w:szCs w:val="26"/>
+        </w:rPr>
+      </w:pPr>
+      <w:r>
+        <w:rPr>
+          <w:rFonts w:ascii="Times New Roman" w:hAnsi="Times New Roman" w:cs="Times New Roman"/>
+          <w:sz w:val="26"/>
+          <w:szCs w:val="26"/>
+        </w:rPr>
+        <w:t>generate a new SSH key.</w:t>
+      </w:r>
+    </w:p>
+    <w:p>
+      <w:pPr>
+        <w:pStyle w:val="NoSpacing"/>
+        <w:rPr>
+          <w:rFonts w:ascii="Times New Roman" w:hAnsi="Times New Roman" w:cs="Times New Roman"/>
+          <w:sz w:val="26"/>
+          <w:szCs w:val="26"/>
+        </w:rPr>
+      </w:pPr>
+    </w:p>
+    <w:p>
+      <w:pPr>
+        <w:pStyle w:val="NoSpacing"/>
+        <w:rPr>
+          <w:rFonts w:ascii="Times New Roman" w:hAnsi="Times New Roman" w:cs="Times New Roman"/>
+          <w:sz w:val="26"/>
+          <w:szCs w:val="26"/>
+        </w:rPr>
+      </w:pPr>
+      <w:r>
+        <w:rPr>
+          <w:rFonts w:ascii="Times New Roman" w:hAnsi="Times New Roman" w:cs="Times New Roman"/>
+          <w:sz w:val="26"/>
+          <w:szCs w:val="26"/>
+        </w:rPr>
+        <w:t xml:space="preserve">If no ssh key was found we generate a new key using : </w:t>
       </w:r>
     </w:p>
     <w:p>
@@ -444,9 +415,232 @@
           <w:szCs w:val="26"/>
           <w:highlight w:val="yellow"/>
         </w:rPr>
-        <w:t>ls -al ~/.</w:t>
-      </w:r>
-      <w:proofErr w:type="spellStart"/>
+        <w:t>ssh-keygen -t rsa -b 4096 -C "tanveer.ahmed@brillio.com"</w:t>
+      </w:r>
+    </w:p>
+    <w:p>
+      <w:pPr>
+        <w:pStyle w:val="NoSpacing"/>
+        <w:rPr>
+          <w:rFonts w:ascii="Times New Roman" w:hAnsi="Times New Roman" w:cs="Times New Roman"/>
+          <w:sz w:val="26"/>
+          <w:szCs w:val="26"/>
+        </w:rPr>
+      </w:pPr>
+    </w:p>
+    <w:p>
+      <w:pPr>
+        <w:pStyle w:val="NoSpacing"/>
+        <w:rPr>
+          <w:rFonts w:ascii="Times New Roman" w:hAnsi="Times New Roman" w:cs="Times New Roman"/>
+          <w:sz w:val="26"/>
+          <w:szCs w:val="26"/>
+        </w:rPr>
+      </w:pPr>
+      <w:r>
+        <w:rPr>
+          <w:rFonts w:ascii="Times New Roman" w:hAnsi="Times New Roman" w:cs="Times New Roman"/>
+          <w:sz w:val="26"/>
+          <w:szCs w:val="26"/>
+        </w:rPr>
+        <w:t xml:space="preserve">This above code will promt a  messasge to enter file name : </w:t>
+      </w:r>
+    </w:p>
+    <w:p>
+      <w:pPr>
+        <w:pStyle w:val="NoSpacing"/>
+        <w:rPr>
+          <w:rFonts w:ascii="Times New Roman" w:hAnsi="Times New Roman" w:cs="Times New Roman"/>
+          <w:sz w:val="26"/>
+          <w:szCs w:val="26"/>
+        </w:rPr>
+      </w:pPr>
+      <w:r>
+        <w:rPr>
+          <w:rFonts w:ascii="Times New Roman" w:hAnsi="Times New Roman" w:cs="Times New Roman"/>
+          <w:sz w:val="26"/>
+          <w:szCs w:val="26"/>
+        </w:rPr>
+        <w:t>enter the name for the ssh key : example : testkey</w:t>
+      </w:r>
+    </w:p>
+    <w:p>
+      <w:pPr>
+        <w:pStyle w:val="NoSpacing"/>
+        <w:rPr>
+          <w:rFonts w:ascii="Times New Roman" w:hAnsi="Times New Roman" w:cs="Times New Roman"/>
+          <w:sz w:val="26"/>
+          <w:szCs w:val="26"/>
+        </w:rPr>
+      </w:pPr>
+    </w:p>
+    <w:p>
+      <w:pPr>
+        <w:pStyle w:val="NoSpacing"/>
+        <w:rPr>
+          <w:rFonts w:ascii="Times New Roman" w:hAnsi="Times New Roman" w:cs="Times New Roman"/>
+          <w:sz w:val="26"/>
+          <w:szCs w:val="26"/>
+        </w:rPr>
+      </w:pPr>
+      <w:r>
+        <w:rPr>
+          <w:rFonts w:ascii="Times New Roman" w:hAnsi="Times New Roman" w:cs="Times New Roman"/>
+          <w:sz w:val="26"/>
+          <w:szCs w:val="26"/>
+        </w:rPr>
+        <w:t>You will be asked to input a pass phrase , ignore this for now .</w:t>
+      </w:r>
+    </w:p>
+    <w:p>
+      <w:pPr>
+        <w:pStyle w:val="NoSpacing"/>
+        <w:rPr>
+          <w:rFonts w:ascii="Times New Roman" w:hAnsi="Times New Roman" w:cs="Times New Roman"/>
+          <w:sz w:val="26"/>
+          <w:szCs w:val="26"/>
+        </w:rPr>
+      </w:pPr>
+    </w:p>
+    <w:p>
+      <w:pPr>
+        <w:pStyle w:val="NoSpacing"/>
+        <w:rPr>
+          <w:rFonts w:ascii="Times New Roman" w:hAnsi="Times New Roman" w:cs="Times New Roman"/>
+          <w:sz w:val="26"/>
+          <w:szCs w:val="26"/>
+        </w:rPr>
+      </w:pPr>
+      <w:r>
+        <w:rPr>
+          <w:rFonts w:ascii="Times New Roman" w:hAnsi="Times New Roman" w:cs="Times New Roman"/>
+          <w:sz w:val="26"/>
+          <w:szCs w:val="26"/>
+        </w:rPr>
+        <w:t xml:space="preserve">two files will be generated after the process of generation is done : </w:t>
+      </w:r>
+    </w:p>
+    <w:p>
+      <w:pPr>
+        <w:pStyle w:val="NoSpacing"/>
+        <w:rPr>
+          <w:rFonts w:ascii="Times New Roman" w:hAnsi="Times New Roman" w:cs="Times New Roman"/>
+          <w:sz w:val="26"/>
+          <w:szCs w:val="26"/>
+        </w:rPr>
+      </w:pPr>
+    </w:p>
+    <w:p>
+      <w:pPr>
+        <w:pStyle w:val="NoSpacing"/>
+        <w:rPr>
+          <w:rFonts w:ascii="Times New Roman" w:hAnsi="Times New Roman" w:cs="Times New Roman"/>
+          <w:sz w:val="26"/>
+          <w:szCs w:val="26"/>
+        </w:rPr>
+      </w:pPr>
+      <w:r>
+        <w:rPr>
+          <w:rFonts w:ascii="Times New Roman" w:hAnsi="Times New Roman" w:cs="Times New Roman"/>
+          <w:sz w:val="26"/>
+          <w:szCs w:val="26"/>
+        </w:rPr>
+        <w:t xml:space="preserve">testkey.pub and testkey </w:t>
+      </w:r>
+    </w:p>
+    <w:p>
+      <w:pPr>
+        <w:pStyle w:val="NoSpacing"/>
+        <w:rPr>
+          <w:rFonts w:ascii="Times New Roman" w:hAnsi="Times New Roman" w:cs="Times New Roman"/>
+          <w:sz w:val="26"/>
+          <w:szCs w:val="26"/>
+        </w:rPr>
+      </w:pPr>
+    </w:p>
+    <w:p>
+      <w:pPr>
+        <w:pStyle w:val="NoSpacing"/>
+        <w:rPr>
+          <w:rFonts w:ascii="Times New Roman" w:hAnsi="Times New Roman" w:cs="Times New Roman"/>
+          <w:sz w:val="26"/>
+          <w:szCs w:val="26"/>
+        </w:rPr>
+      </w:pPr>
+      <w:r>
+        <w:rPr>
+          <w:rFonts w:ascii="Times New Roman" w:hAnsi="Times New Roman" w:cs="Times New Roman"/>
+          <w:sz w:val="26"/>
+          <w:szCs w:val="26"/>
+        </w:rPr>
+        <w:t>You put the public key in new ssh key in settings of the github</w:t>
+      </w:r>
+    </w:p>
+    <w:p>
+      <w:pPr>
+        <w:pStyle w:val="NoSpacing"/>
+        <w:rPr>
+          <w:rFonts w:ascii="Times New Roman" w:hAnsi="Times New Roman" w:cs="Times New Roman"/>
+          <w:sz w:val="26"/>
+          <w:szCs w:val="26"/>
+        </w:rPr>
+      </w:pPr>
+      <w:r>
+        <w:rPr>
+          <w:rFonts w:ascii="Times New Roman" w:hAnsi="Times New Roman" w:cs="Times New Roman"/>
+          <w:sz w:val="26"/>
+          <w:szCs w:val="26"/>
+        </w:rPr>
+        <w:t>The private key must be inserted in the ssh-agent via git-bash cli</w:t>
+      </w:r>
+    </w:p>
+    <w:p>
+      <w:pPr>
+        <w:pStyle w:val="NoSpacing"/>
+        <w:rPr>
+          <w:rFonts w:ascii="Times New Roman" w:hAnsi="Times New Roman" w:cs="Times New Roman"/>
+          <w:sz w:val="26"/>
+          <w:szCs w:val="26"/>
+        </w:rPr>
+      </w:pPr>
+    </w:p>
+    <w:p>
+      <w:pPr>
+        <w:pStyle w:val="NoSpacing"/>
+        <w:rPr>
+          <w:rFonts w:ascii="Times New Roman" w:hAnsi="Times New Roman" w:cs="Times New Roman"/>
+          <w:sz w:val="26"/>
+          <w:szCs w:val="26"/>
+        </w:rPr>
+      </w:pPr>
+      <w:r>
+        <w:rPr>
+          <w:rFonts w:ascii="Times New Roman" w:hAnsi="Times New Roman" w:cs="Times New Roman"/>
+          <w:sz w:val="26"/>
+          <w:szCs w:val="26"/>
+        </w:rPr>
+        <w:t xml:space="preserve">steps for ssh private key : </w:t>
+      </w:r>
+    </w:p>
+    <w:p>
+      <w:pPr>
+        <w:pStyle w:val="NoSpacing"/>
+        <w:rPr>
+          <w:rFonts w:ascii="Times New Roman" w:hAnsi="Times New Roman" w:cs="Times New Roman"/>
+          <w:sz w:val="26"/>
+          <w:szCs w:val="26"/>
+        </w:rPr>
+      </w:pPr>
+    </w:p>
+    <w:p>
+      <w:pPr>
+        <w:pStyle w:val="NoSpacing"/>
+        <w:rPr>
+          <w:rFonts w:ascii="Times New Roman" w:hAnsi="Times New Roman" w:cs="Times New Roman"/>
+          <w:sz w:val="26"/>
+          <w:szCs w:val="26"/>
+        </w:rPr>
+      </w:pPr>
       <w:r>
         <w:rPr>
           <w:rFonts w:ascii="Times New Roman" w:hAnsi="Times New Roman" w:cs="Times New Roman"/>
@@ -454,804 +648,15 @@
           <w:szCs w:val="26"/>
           <w:highlight w:val="yellow"/>
         </w:rPr>
-        <w:t>ssh</w:t>
-      </w:r>
-      <w:proofErr w:type="spellEnd"/>
-      <w:r>
-        <w:rPr>
-          <w:rFonts w:ascii="Times New Roman" w:hAnsi="Times New Roman" w:cs="Times New Roman"/>
-          <w:sz w:val="26"/>
-          <w:szCs w:val="26"/>
-        </w:rPr>
-        <w:t xml:space="preserve"> </w:t>
-      </w:r>
-      <w:proofErr w:type="gramStart"/>
-      <w:r>
-        <w:rPr>
-          <w:rFonts w:ascii="Times New Roman" w:hAnsi="Times New Roman" w:cs="Times New Roman"/>
-          <w:sz w:val="26"/>
-          <w:szCs w:val="26"/>
-        </w:rPr>
-        <w:t xml:space="preserve">  :</w:t>
-      </w:r>
-      <w:proofErr w:type="gramEnd"/>
-      <w:r>
-        <w:rPr>
-          <w:rFonts w:ascii="Times New Roman" w:hAnsi="Times New Roman" w:cs="Times New Roman"/>
-          <w:sz w:val="26"/>
-          <w:szCs w:val="26"/>
-        </w:rPr>
-        <w:t xml:space="preserve">::: this will list all the files </w:t>
-      </w:r>
-      <w:proofErr w:type="spellStart"/>
-      <w:r>
-        <w:rPr>
-          <w:rFonts w:ascii="Times New Roman" w:hAnsi="Times New Roman" w:cs="Times New Roman"/>
-          <w:sz w:val="26"/>
-          <w:szCs w:val="26"/>
-        </w:rPr>
-        <w:t>realted</w:t>
-      </w:r>
-      <w:proofErr w:type="spellEnd"/>
-      <w:r>
-        <w:rPr>
-          <w:rFonts w:ascii="Times New Roman" w:hAnsi="Times New Roman" w:cs="Times New Roman"/>
-          <w:sz w:val="26"/>
-          <w:szCs w:val="26"/>
-        </w:rPr>
-        <w:t xml:space="preserve"> to .</w:t>
-      </w:r>
-      <w:proofErr w:type="spellStart"/>
-      <w:r>
-        <w:rPr>
-          <w:rFonts w:ascii="Times New Roman" w:hAnsi="Times New Roman" w:cs="Times New Roman"/>
-          <w:sz w:val="26"/>
-          <w:szCs w:val="26"/>
-        </w:rPr>
-        <w:t>ssh</w:t>
-      </w:r>
-      <w:proofErr w:type="spellEnd"/>
-    </w:p>
-    <w:p>
-      <w:pPr>
-        <w:pStyle w:val="NoSpacing"/>
-        <w:rPr>
-          <w:rFonts w:ascii="Times New Roman" w:hAnsi="Times New Roman" w:cs="Times New Roman"/>
-          <w:sz w:val="26"/>
-          <w:szCs w:val="26"/>
-        </w:rPr>
-      </w:pPr>
-      <w:r>
-        <w:rPr>
-          <w:rFonts w:ascii="Times New Roman" w:hAnsi="Times New Roman" w:cs="Times New Roman"/>
-          <w:sz w:val="26"/>
-          <w:szCs w:val="26"/>
-        </w:rPr>
-        <w:t xml:space="preserve"> </w:t>
-      </w:r>
-    </w:p>
-    <w:p>
-      <w:pPr>
-        <w:pStyle w:val="NoSpacing"/>
-        <w:rPr>
-          <w:rFonts w:ascii="Times New Roman" w:hAnsi="Times New Roman" w:cs="Times New Roman"/>
-          <w:sz w:val="26"/>
-          <w:szCs w:val="26"/>
-        </w:rPr>
-      </w:pPr>
-      <w:proofErr w:type="spellStart"/>
-      <w:proofErr w:type="gramStart"/>
-      <w:r>
-        <w:rPr>
-          <w:rFonts w:ascii="Times New Roman" w:hAnsi="Times New Roman" w:cs="Times New Roman"/>
-          <w:sz w:val="26"/>
-          <w:szCs w:val="26"/>
-        </w:rPr>
-        <w:t>NOte</w:t>
-      </w:r>
-      <w:proofErr w:type="spellEnd"/>
-      <w:r>
-        <w:rPr>
-          <w:rFonts w:ascii="Times New Roman" w:hAnsi="Times New Roman" w:cs="Times New Roman"/>
-          <w:sz w:val="26"/>
-          <w:szCs w:val="26"/>
-        </w:rPr>
-        <w:t xml:space="preserve"> :</w:t>
-      </w:r>
-      <w:proofErr w:type="gramEnd"/>
-      <w:r>
-        <w:rPr>
-          <w:rFonts w:ascii="Times New Roman" w:hAnsi="Times New Roman" w:cs="Times New Roman"/>
-          <w:sz w:val="26"/>
-          <w:szCs w:val="26"/>
-        </w:rPr>
-        <w:t xml:space="preserve"> If you don't have a supported public and private key pair, </w:t>
-      </w:r>
-    </w:p>
-    <w:p>
-      <w:pPr>
-        <w:pStyle w:val="NoSpacing"/>
-        <w:rPr>
-          <w:rFonts w:ascii="Times New Roman" w:hAnsi="Times New Roman" w:cs="Times New Roman"/>
-          <w:sz w:val="26"/>
-          <w:szCs w:val="26"/>
-        </w:rPr>
-      </w:pPr>
-      <w:r>
-        <w:rPr>
-          <w:rFonts w:ascii="Times New Roman" w:hAnsi="Times New Roman" w:cs="Times New Roman"/>
-          <w:sz w:val="26"/>
-          <w:szCs w:val="26"/>
-        </w:rPr>
-        <w:t>or don't wish to use any that are available,</w:t>
-      </w:r>
-    </w:p>
-    <w:p>
-      <w:pPr>
-        <w:pStyle w:val="NoSpacing"/>
-        <w:rPr>
-          <w:rFonts w:ascii="Times New Roman" w:hAnsi="Times New Roman" w:cs="Times New Roman"/>
-          <w:sz w:val="26"/>
-          <w:szCs w:val="26"/>
-        </w:rPr>
-      </w:pPr>
-      <w:r>
-        <w:rPr>
-          <w:rFonts w:ascii="Times New Roman" w:hAnsi="Times New Roman" w:cs="Times New Roman"/>
-          <w:sz w:val="26"/>
-          <w:szCs w:val="26"/>
-        </w:rPr>
-        <w:t>generate a new SSH key.</w:t>
-      </w:r>
-    </w:p>
-    <w:p>
-      <w:pPr>
-        <w:pStyle w:val="NoSpacing"/>
-        <w:rPr>
-          <w:rFonts w:ascii="Times New Roman" w:hAnsi="Times New Roman" w:cs="Times New Roman"/>
-          <w:sz w:val="26"/>
-          <w:szCs w:val="26"/>
-        </w:rPr>
-      </w:pPr>
-    </w:p>
-    <w:p>
-      <w:pPr>
-        <w:pStyle w:val="NoSpacing"/>
-        <w:rPr>
-          <w:rFonts w:ascii="Times New Roman" w:hAnsi="Times New Roman" w:cs="Times New Roman"/>
-          <w:sz w:val="26"/>
-          <w:szCs w:val="26"/>
-        </w:rPr>
-      </w:pPr>
-      <w:r>
-        <w:rPr>
-          <w:rFonts w:ascii="Times New Roman" w:hAnsi="Times New Roman" w:cs="Times New Roman"/>
-          <w:sz w:val="26"/>
-          <w:szCs w:val="26"/>
-        </w:rPr>
-        <w:t xml:space="preserve">If no </w:t>
-      </w:r>
-      <w:proofErr w:type="spellStart"/>
-      <w:r>
-        <w:rPr>
-          <w:rFonts w:ascii="Times New Roman" w:hAnsi="Times New Roman" w:cs="Times New Roman"/>
-          <w:sz w:val="26"/>
-          <w:szCs w:val="26"/>
-        </w:rPr>
-        <w:t>ssh</w:t>
-      </w:r>
-      <w:proofErr w:type="spellEnd"/>
-      <w:r>
-        <w:rPr>
-          <w:rFonts w:ascii="Times New Roman" w:hAnsi="Times New Roman" w:cs="Times New Roman"/>
-          <w:sz w:val="26"/>
-          <w:szCs w:val="26"/>
-        </w:rPr>
-        <w:t xml:space="preserve"> key was found we generate a new key </w:t>
-      </w:r>
-      <w:proofErr w:type="gramStart"/>
-      <w:r>
-        <w:rPr>
-          <w:rFonts w:ascii="Times New Roman" w:hAnsi="Times New Roman" w:cs="Times New Roman"/>
-          <w:sz w:val="26"/>
-          <w:szCs w:val="26"/>
-        </w:rPr>
-        <w:t>using :</w:t>
-      </w:r>
-      <w:proofErr w:type="gramEnd"/>
-      <w:r>
-        <w:rPr>
-          <w:rFonts w:ascii="Times New Roman" w:hAnsi="Times New Roman" w:cs="Times New Roman"/>
-          <w:sz w:val="26"/>
-          <w:szCs w:val="26"/>
-        </w:rPr>
-        <w:t xml:space="preserve"> </w:t>
-      </w:r>
-    </w:p>
-    <w:p>
-      <w:pPr>
-        <w:pStyle w:val="NoSpacing"/>
-        <w:rPr>
-          <w:rFonts w:ascii="Times New Roman" w:hAnsi="Times New Roman" w:cs="Times New Roman"/>
-          <w:sz w:val="26"/>
-          <w:szCs w:val="26"/>
-        </w:rPr>
-      </w:pPr>
-    </w:p>
-    <w:p>
-      <w:pPr>
-        <w:pStyle w:val="NoSpacing"/>
-        <w:rPr>
-          <w:rFonts w:ascii="Times New Roman" w:hAnsi="Times New Roman" w:cs="Times New Roman"/>
-          <w:sz w:val="26"/>
-          <w:szCs w:val="26"/>
-        </w:rPr>
-      </w:pPr>
-      <w:proofErr w:type="spellStart"/>
-      <w:r>
-        <w:rPr>
-          <w:rFonts w:ascii="Times New Roman" w:hAnsi="Times New Roman" w:cs="Times New Roman"/>
-          <w:sz w:val="26"/>
-          <w:szCs w:val="26"/>
-          <w:highlight w:val="yellow"/>
-        </w:rPr>
-        <w:t>ssh</w:t>
-      </w:r>
-      <w:proofErr w:type="spellEnd"/>
-      <w:r>
-        <w:rPr>
-          <w:rFonts w:ascii="Times New Roman" w:hAnsi="Times New Roman" w:cs="Times New Roman"/>
-          <w:sz w:val="26"/>
-          <w:szCs w:val="26"/>
-          <w:highlight w:val="yellow"/>
-        </w:rPr>
-        <w:t xml:space="preserve">-keygen -t </w:t>
-      </w:r>
-      <w:proofErr w:type="spellStart"/>
-      <w:r>
-        <w:rPr>
-          <w:rFonts w:ascii="Times New Roman" w:hAnsi="Times New Roman" w:cs="Times New Roman"/>
-          <w:sz w:val="26"/>
-          <w:szCs w:val="26"/>
-          <w:highlight w:val="yellow"/>
-        </w:rPr>
-        <w:t>rsa</w:t>
-      </w:r>
-      <w:proofErr w:type="spellEnd"/>
-      <w:r>
-        <w:rPr>
-          <w:rFonts w:ascii="Times New Roman" w:hAnsi="Times New Roman" w:cs="Times New Roman"/>
-          <w:sz w:val="26"/>
-          <w:szCs w:val="26"/>
-          <w:highlight w:val="yellow"/>
-        </w:rPr>
-        <w:t xml:space="preserve"> -b 4096 -C "tanveer.ahmed@brillio.com"</w:t>
-      </w:r>
-    </w:p>
-    <w:p>
-      <w:pPr>
-        <w:pStyle w:val="NoSpacing"/>
-        <w:rPr>
-          <w:rFonts w:ascii="Times New Roman" w:hAnsi="Times New Roman" w:cs="Times New Roman"/>
-          <w:sz w:val="26"/>
-          <w:szCs w:val="26"/>
-        </w:rPr>
-      </w:pPr>
-    </w:p>
-    <w:p>
-      <w:pPr>
-        <w:pStyle w:val="NoSpacing"/>
-        <w:rPr>
-          <w:rFonts w:ascii="Times New Roman" w:hAnsi="Times New Roman" w:cs="Times New Roman"/>
-          <w:sz w:val="26"/>
-          <w:szCs w:val="26"/>
-        </w:rPr>
-      </w:pPr>
-      <w:r>
-        <w:rPr>
-          <w:rFonts w:ascii="Times New Roman" w:hAnsi="Times New Roman" w:cs="Times New Roman"/>
-          <w:sz w:val="26"/>
-          <w:szCs w:val="26"/>
-        </w:rPr>
-        <w:t xml:space="preserve">This above code will </w:t>
-      </w:r>
-      <w:proofErr w:type="spellStart"/>
-      <w:r>
-        <w:rPr>
-          <w:rFonts w:ascii="Times New Roman" w:hAnsi="Times New Roman" w:cs="Times New Roman"/>
-          <w:sz w:val="26"/>
-          <w:szCs w:val="26"/>
-        </w:rPr>
-        <w:t>promt</w:t>
-      </w:r>
-      <w:proofErr w:type="spellEnd"/>
-      <w:r>
-        <w:rPr>
-          <w:rFonts w:ascii="Times New Roman" w:hAnsi="Times New Roman" w:cs="Times New Roman"/>
-          <w:sz w:val="26"/>
-          <w:szCs w:val="26"/>
-        </w:rPr>
-        <w:t xml:space="preserve"> </w:t>
-      </w:r>
-      <w:proofErr w:type="gramStart"/>
-      <w:r>
-        <w:rPr>
-          <w:rFonts w:ascii="Times New Roman" w:hAnsi="Times New Roman" w:cs="Times New Roman"/>
-          <w:sz w:val="26"/>
-          <w:szCs w:val="26"/>
-        </w:rPr>
-        <w:t xml:space="preserve">a  </w:t>
-      </w:r>
-      <w:proofErr w:type="spellStart"/>
-      <w:r>
-        <w:rPr>
-          <w:rFonts w:ascii="Times New Roman" w:hAnsi="Times New Roman" w:cs="Times New Roman"/>
-          <w:sz w:val="26"/>
-          <w:szCs w:val="26"/>
-        </w:rPr>
-        <w:t>messasge</w:t>
-      </w:r>
-      <w:proofErr w:type="spellEnd"/>
-      <w:proofErr w:type="gramEnd"/>
-      <w:r>
-        <w:rPr>
-          <w:rFonts w:ascii="Times New Roman" w:hAnsi="Times New Roman" w:cs="Times New Roman"/>
-          <w:sz w:val="26"/>
-          <w:szCs w:val="26"/>
-        </w:rPr>
-        <w:t xml:space="preserve"> to enter file name : </w:t>
-      </w:r>
-    </w:p>
-    <w:p>
-      <w:pPr>
-        <w:pStyle w:val="NoSpacing"/>
-        <w:rPr>
-          <w:rFonts w:ascii="Times New Roman" w:hAnsi="Times New Roman" w:cs="Times New Roman"/>
-          <w:sz w:val="26"/>
-          <w:szCs w:val="26"/>
-        </w:rPr>
-      </w:pPr>
-      <w:r>
-        <w:rPr>
-          <w:rFonts w:ascii="Times New Roman" w:hAnsi="Times New Roman" w:cs="Times New Roman"/>
-          <w:sz w:val="26"/>
-          <w:szCs w:val="26"/>
-        </w:rPr>
-        <w:t xml:space="preserve">enter the name for the </w:t>
-      </w:r>
-      <w:proofErr w:type="spellStart"/>
-      <w:r>
-        <w:rPr>
-          <w:rFonts w:ascii="Times New Roman" w:hAnsi="Times New Roman" w:cs="Times New Roman"/>
-          <w:sz w:val="26"/>
-          <w:szCs w:val="26"/>
-        </w:rPr>
-        <w:t>ssh</w:t>
-      </w:r>
-      <w:proofErr w:type="spellEnd"/>
-      <w:r>
-        <w:rPr>
-          <w:rFonts w:ascii="Times New Roman" w:hAnsi="Times New Roman" w:cs="Times New Roman"/>
-          <w:sz w:val="26"/>
-          <w:szCs w:val="26"/>
-        </w:rPr>
-        <w:t xml:space="preserve"> </w:t>
-      </w:r>
-      <w:proofErr w:type="gramStart"/>
-      <w:r>
-        <w:rPr>
-          <w:rFonts w:ascii="Times New Roman" w:hAnsi="Times New Roman" w:cs="Times New Roman"/>
-          <w:sz w:val="26"/>
-          <w:szCs w:val="26"/>
-        </w:rPr>
-        <w:t>key :</w:t>
-      </w:r>
-      <w:proofErr w:type="gramEnd"/>
-      <w:r>
-        <w:rPr>
-          <w:rFonts w:ascii="Times New Roman" w:hAnsi="Times New Roman" w:cs="Times New Roman"/>
-          <w:sz w:val="26"/>
-          <w:szCs w:val="26"/>
-        </w:rPr>
-        <w:t xml:space="preserve"> example : </w:t>
-      </w:r>
-      <w:proofErr w:type="spellStart"/>
-      <w:r>
-        <w:rPr>
-          <w:rFonts w:ascii="Times New Roman" w:hAnsi="Times New Roman" w:cs="Times New Roman"/>
-          <w:sz w:val="26"/>
-          <w:szCs w:val="26"/>
-        </w:rPr>
-        <w:t>testkey</w:t>
-      </w:r>
-      <w:proofErr w:type="spellEnd"/>
-    </w:p>
-    <w:p>
-      <w:pPr>
-        <w:pStyle w:val="NoSpacing"/>
-        <w:rPr>
-          <w:rFonts w:ascii="Times New Roman" w:hAnsi="Times New Roman" w:cs="Times New Roman"/>
-          <w:sz w:val="26"/>
-          <w:szCs w:val="26"/>
-        </w:rPr>
-      </w:pPr>
-    </w:p>
-    <w:p>
-      <w:pPr>
-        <w:pStyle w:val="NoSpacing"/>
-        <w:rPr>
-          <w:rFonts w:ascii="Times New Roman" w:hAnsi="Times New Roman" w:cs="Times New Roman"/>
-          <w:sz w:val="26"/>
-          <w:szCs w:val="26"/>
-        </w:rPr>
-      </w:pPr>
-      <w:r>
-        <w:rPr>
-          <w:rFonts w:ascii="Times New Roman" w:hAnsi="Times New Roman" w:cs="Times New Roman"/>
-          <w:sz w:val="26"/>
-          <w:szCs w:val="26"/>
-        </w:rPr>
-        <w:t xml:space="preserve">You will be asked to input a pass </w:t>
-      </w:r>
-      <w:proofErr w:type="gramStart"/>
-      <w:r>
-        <w:rPr>
-          <w:rFonts w:ascii="Times New Roman" w:hAnsi="Times New Roman" w:cs="Times New Roman"/>
-          <w:sz w:val="26"/>
-          <w:szCs w:val="26"/>
-        </w:rPr>
-        <w:t>phrase ,</w:t>
-      </w:r>
-      <w:proofErr w:type="gramEnd"/>
-      <w:r>
-        <w:rPr>
-          <w:rFonts w:ascii="Times New Roman" w:hAnsi="Times New Roman" w:cs="Times New Roman"/>
-          <w:sz w:val="26"/>
-          <w:szCs w:val="26"/>
-        </w:rPr>
-        <w:t xml:space="preserve"> ignore this for now .</w:t>
-      </w:r>
-    </w:p>
-    <w:p>
-      <w:pPr>
-        <w:pStyle w:val="NoSpacing"/>
-        <w:rPr>
-          <w:rFonts w:ascii="Times New Roman" w:hAnsi="Times New Roman" w:cs="Times New Roman"/>
-          <w:sz w:val="26"/>
-          <w:szCs w:val="26"/>
-        </w:rPr>
-      </w:pPr>
-    </w:p>
-    <w:p>
-      <w:pPr>
-        <w:pStyle w:val="NoSpacing"/>
-        <w:rPr>
-          <w:rFonts w:ascii="Times New Roman" w:hAnsi="Times New Roman" w:cs="Times New Roman"/>
-          <w:sz w:val="26"/>
-          <w:szCs w:val="26"/>
-        </w:rPr>
-      </w:pPr>
-      <w:r>
-        <w:rPr>
-          <w:rFonts w:ascii="Times New Roman" w:hAnsi="Times New Roman" w:cs="Times New Roman"/>
-          <w:sz w:val="26"/>
-          <w:szCs w:val="26"/>
-        </w:rPr>
-        <w:t xml:space="preserve">two files will be generated after the process of generation is </w:t>
-      </w:r>
-      <w:proofErr w:type="gramStart"/>
-      <w:r>
-        <w:rPr>
-          <w:rFonts w:ascii="Times New Roman" w:hAnsi="Times New Roman" w:cs="Times New Roman"/>
-          <w:sz w:val="26"/>
-          <w:szCs w:val="26"/>
-        </w:rPr>
-        <w:t>done :</w:t>
-      </w:r>
-      <w:proofErr w:type="gramEnd"/>
-      <w:r>
-        <w:rPr>
-          <w:rFonts w:ascii="Times New Roman" w:hAnsi="Times New Roman" w:cs="Times New Roman"/>
-          <w:sz w:val="26"/>
-          <w:szCs w:val="26"/>
-        </w:rPr>
-        <w:t xml:space="preserve"> </w:t>
-      </w:r>
-    </w:p>
-    <w:p>
-      <w:pPr>
-        <w:pStyle w:val="NoSpacing"/>
-        <w:rPr>
-          <w:rFonts w:ascii="Times New Roman" w:hAnsi="Times New Roman" w:cs="Times New Roman"/>
-          <w:sz w:val="26"/>
-          <w:szCs w:val="26"/>
-        </w:rPr>
-      </w:pPr>
-    </w:p>
-    <w:p>
-      <w:pPr>
-        <w:pStyle w:val="NoSpacing"/>
-        <w:rPr>
-          <w:rFonts w:ascii="Times New Roman" w:hAnsi="Times New Roman" w:cs="Times New Roman"/>
-          <w:sz w:val="26"/>
-          <w:szCs w:val="26"/>
-        </w:rPr>
-      </w:pPr>
-      <w:r>
-        <w:rPr>
-          <w:rFonts w:ascii="Times New Roman" w:hAnsi="Times New Roman" w:cs="Times New Roman"/>
-          <w:sz w:val="26"/>
-          <w:szCs w:val="26"/>
-        </w:rPr>
-        <w:t xml:space="preserve">testkey.pub and </w:t>
-      </w:r>
-      <w:proofErr w:type="spellStart"/>
-      <w:r>
-        <w:rPr>
-          <w:rFonts w:ascii="Times New Roman" w:hAnsi="Times New Roman" w:cs="Times New Roman"/>
-          <w:sz w:val="26"/>
-          <w:szCs w:val="26"/>
-        </w:rPr>
-        <w:t>testkey</w:t>
-      </w:r>
-      <w:proofErr w:type="spellEnd"/>
-      <w:r>
-        <w:rPr>
-          <w:rFonts w:ascii="Times New Roman" w:hAnsi="Times New Roman" w:cs="Times New Roman"/>
-          <w:sz w:val="26"/>
-          <w:szCs w:val="26"/>
-        </w:rPr>
-        <w:t xml:space="preserve"> </w:t>
-      </w:r>
-    </w:p>
-    <w:p>
-      <w:pPr>
-        <w:pStyle w:val="NoSpacing"/>
-        <w:rPr>
-          <w:rFonts w:ascii="Times New Roman" w:hAnsi="Times New Roman" w:cs="Times New Roman"/>
-          <w:sz w:val="26"/>
-          <w:szCs w:val="26"/>
-        </w:rPr>
-      </w:pPr>
-    </w:p>
-    <w:p>
-      <w:pPr>
-        <w:pStyle w:val="NoSpacing"/>
-        <w:rPr>
-          <w:rFonts w:ascii="Times New Roman" w:hAnsi="Times New Roman" w:cs="Times New Roman"/>
-          <w:sz w:val="26"/>
-          <w:szCs w:val="26"/>
-        </w:rPr>
-      </w:pPr>
-      <w:r>
-        <w:rPr>
-          <w:rFonts w:ascii="Times New Roman" w:hAnsi="Times New Roman" w:cs="Times New Roman"/>
-          <w:sz w:val="26"/>
-          <w:szCs w:val="26"/>
-        </w:rPr>
-        <w:t xml:space="preserve">You put the public key in new </w:t>
-      </w:r>
-      <w:proofErr w:type="spellStart"/>
-      <w:r>
-        <w:rPr>
-          <w:rFonts w:ascii="Times New Roman" w:hAnsi="Times New Roman" w:cs="Times New Roman"/>
-          <w:sz w:val="26"/>
-          <w:szCs w:val="26"/>
-        </w:rPr>
-        <w:t>ssh</w:t>
-      </w:r>
-      <w:proofErr w:type="spellEnd"/>
-      <w:r>
-        <w:rPr>
-          <w:rFonts w:ascii="Times New Roman" w:hAnsi="Times New Roman" w:cs="Times New Roman"/>
-          <w:sz w:val="26"/>
-          <w:szCs w:val="26"/>
-        </w:rPr>
-        <w:t xml:space="preserve"> key in settings of the </w:t>
-      </w:r>
-      <w:proofErr w:type="spellStart"/>
-      <w:r>
-        <w:rPr>
-          <w:rFonts w:ascii="Times New Roman" w:hAnsi="Times New Roman" w:cs="Times New Roman"/>
-          <w:sz w:val="26"/>
-          <w:szCs w:val="26"/>
-        </w:rPr>
-        <w:t>github</w:t>
-      </w:r>
-      <w:proofErr w:type="spellEnd"/>
-    </w:p>
-    <w:p>
-      <w:pPr>
-        <w:pStyle w:val="NoSpacing"/>
-        <w:rPr>
-          <w:rFonts w:ascii="Times New Roman" w:hAnsi="Times New Roman" w:cs="Times New Roman"/>
-          <w:sz w:val="26"/>
-          <w:szCs w:val="26"/>
-        </w:rPr>
-      </w:pPr>
-      <w:r>
-        <w:rPr>
-          <w:rFonts w:ascii="Times New Roman" w:hAnsi="Times New Roman" w:cs="Times New Roman"/>
-          <w:sz w:val="26"/>
-          <w:szCs w:val="26"/>
-        </w:rPr>
-        <w:t xml:space="preserve">The private key must be inserted in the </w:t>
-      </w:r>
-      <w:proofErr w:type="spellStart"/>
-      <w:r>
-        <w:rPr>
-          <w:rFonts w:ascii="Times New Roman" w:hAnsi="Times New Roman" w:cs="Times New Roman"/>
-          <w:sz w:val="26"/>
-          <w:szCs w:val="26"/>
-        </w:rPr>
-        <w:t>ssh</w:t>
-      </w:r>
-      <w:proofErr w:type="spellEnd"/>
-      <w:r>
-        <w:rPr>
-          <w:rFonts w:ascii="Times New Roman" w:hAnsi="Times New Roman" w:cs="Times New Roman"/>
-          <w:sz w:val="26"/>
-          <w:szCs w:val="26"/>
-        </w:rPr>
-        <w:t>-agent via git-bash cli</w:t>
-      </w:r>
-    </w:p>
-    <w:p>
-      <w:pPr>
-        <w:pStyle w:val="NoSpacing"/>
-        <w:rPr>
-          <w:rFonts w:ascii="Times New Roman" w:hAnsi="Times New Roman" w:cs="Times New Roman"/>
-          <w:sz w:val="26"/>
-          <w:szCs w:val="26"/>
-        </w:rPr>
-      </w:pPr>
-    </w:p>
-    <w:p>
-      <w:pPr>
-        <w:pStyle w:val="NoSpacing"/>
-        <w:rPr>
-          <w:rFonts w:ascii="Times New Roman" w:hAnsi="Times New Roman" w:cs="Times New Roman"/>
-          <w:sz w:val="26"/>
-          <w:szCs w:val="26"/>
-        </w:rPr>
-      </w:pPr>
-      <w:r>
-        <w:rPr>
-          <w:rFonts w:ascii="Times New Roman" w:hAnsi="Times New Roman" w:cs="Times New Roman"/>
-          <w:sz w:val="26"/>
-          <w:szCs w:val="26"/>
-        </w:rPr>
-        <w:t xml:space="preserve">steps for </w:t>
-      </w:r>
-      <w:proofErr w:type="spellStart"/>
-      <w:r>
-        <w:rPr>
-          <w:rFonts w:ascii="Times New Roman" w:hAnsi="Times New Roman" w:cs="Times New Roman"/>
-          <w:sz w:val="26"/>
-          <w:szCs w:val="26"/>
-        </w:rPr>
-        <w:t>ssh</w:t>
-      </w:r>
-      <w:proofErr w:type="spellEnd"/>
-      <w:r>
-        <w:rPr>
-          <w:rFonts w:ascii="Times New Roman" w:hAnsi="Times New Roman" w:cs="Times New Roman"/>
-          <w:sz w:val="26"/>
-          <w:szCs w:val="26"/>
-        </w:rPr>
-        <w:t xml:space="preserve"> private </w:t>
-      </w:r>
-      <w:proofErr w:type="gramStart"/>
-      <w:r>
-        <w:rPr>
-          <w:rFonts w:ascii="Times New Roman" w:hAnsi="Times New Roman" w:cs="Times New Roman"/>
-          <w:sz w:val="26"/>
-          <w:szCs w:val="26"/>
-        </w:rPr>
-        <w:t>key :</w:t>
-      </w:r>
-      <w:proofErr w:type="gramEnd"/>
-      <w:r>
-        <w:rPr>
-          <w:rFonts w:ascii="Times New Roman" w:hAnsi="Times New Roman" w:cs="Times New Roman"/>
-          <w:sz w:val="26"/>
-          <w:szCs w:val="26"/>
-        </w:rPr>
-        <w:t xml:space="preserve"> </w:t>
-      </w:r>
-    </w:p>
-    <w:p>
-      <w:pPr>
-        <w:pStyle w:val="NoSpacing"/>
-        <w:rPr>
-          <w:rFonts w:ascii="Times New Roman" w:hAnsi="Times New Roman" w:cs="Times New Roman"/>
-          <w:sz w:val="26"/>
-          <w:szCs w:val="26"/>
-        </w:rPr>
-      </w:pPr>
-    </w:p>
-    <w:p>
-      <w:pPr>
-        <w:pStyle w:val="NoSpacing"/>
-        <w:rPr>
-          <w:rFonts w:ascii="Times New Roman" w:hAnsi="Times New Roman" w:cs="Times New Roman"/>
-          <w:sz w:val="26"/>
-          <w:szCs w:val="26"/>
-        </w:rPr>
-      </w:pPr>
-      <w:r>
-        <w:rPr>
-          <w:rFonts w:ascii="Times New Roman" w:hAnsi="Times New Roman" w:cs="Times New Roman"/>
-          <w:sz w:val="26"/>
-          <w:szCs w:val="26"/>
-          <w:highlight w:val="yellow"/>
-        </w:rPr>
-        <w:t>eval "$(</w:t>
-      </w:r>
-      <w:proofErr w:type="spellStart"/>
-      <w:r>
-        <w:rPr>
-          <w:rFonts w:ascii="Times New Roman" w:hAnsi="Times New Roman" w:cs="Times New Roman"/>
-          <w:sz w:val="26"/>
-          <w:szCs w:val="26"/>
-          <w:highlight w:val="yellow"/>
-        </w:rPr>
-        <w:t>ssh</w:t>
-      </w:r>
-      <w:proofErr w:type="spellEnd"/>
-      <w:r>
-        <w:rPr>
-          <w:rFonts w:ascii="Times New Roman" w:hAnsi="Times New Roman" w:cs="Times New Roman"/>
-          <w:sz w:val="26"/>
-          <w:szCs w:val="26"/>
-          <w:highlight w:val="yellow"/>
-        </w:rPr>
-        <w:t>-agent -s)</w:t>
-      </w:r>
-      <w:proofErr w:type="gramStart"/>
-      <w:r>
-        <w:rPr>
-          <w:rFonts w:ascii="Times New Roman" w:hAnsi="Times New Roman" w:cs="Times New Roman"/>
-          <w:sz w:val="26"/>
-          <w:szCs w:val="26"/>
-          <w:highlight w:val="yellow"/>
-        </w:rPr>
-        <w:t>"</w:t>
-      </w:r>
-      <w:r>
-        <w:rPr>
-          <w:rFonts w:ascii="Times New Roman" w:hAnsi="Times New Roman" w:cs="Times New Roman"/>
-          <w:sz w:val="26"/>
-          <w:szCs w:val="26"/>
-        </w:rPr>
-        <w:t xml:space="preserve">  :</w:t>
-      </w:r>
-      <w:proofErr w:type="gramEnd"/>
-      <w:r>
-        <w:rPr>
-          <w:rFonts w:ascii="Times New Roman" w:hAnsi="Times New Roman" w:cs="Times New Roman"/>
-          <w:sz w:val="26"/>
-          <w:szCs w:val="26"/>
-        </w:rPr>
-        <w:t xml:space="preserve"> this evaluates if the </w:t>
-      </w:r>
-      <w:proofErr w:type="spellStart"/>
-      <w:r>
-        <w:rPr>
-          <w:rFonts w:ascii="Times New Roman" w:hAnsi="Times New Roman" w:cs="Times New Roman"/>
-          <w:sz w:val="26"/>
-          <w:szCs w:val="26"/>
-        </w:rPr>
-        <w:t>ssh</w:t>
-      </w:r>
-      <w:proofErr w:type="spellEnd"/>
-      <w:r>
-        <w:rPr>
-          <w:rFonts w:ascii="Times New Roman" w:hAnsi="Times New Roman" w:cs="Times New Roman"/>
-          <w:sz w:val="26"/>
-          <w:szCs w:val="26"/>
-        </w:rPr>
-        <w:t xml:space="preserve">-agent is present or not </w:t>
+        <w:t>eval "$(ssh-agent -s)"</w:t>
+      </w:r>
+      <w:r>
+        <w:rPr>
+          <w:rFonts w:ascii="Times New Roman" w:hAnsi="Times New Roman" w:cs="Times New Roman"/>
+          <w:sz w:val="26"/>
+          <w:szCs w:val="26"/>
+        </w:rPr>
+        <w:t xml:space="preserve">  : this evaluates if the ssh-agent is present or not </w:t>
       </w:r>
     </w:p>
     <w:p>
@@ -1288,21 +693,7 @@
           <w:rPr>
             <w:rStyle w:val="Hyperlink"/>
           </w:rPr>
-          <w:t xml:space="preserve">Generating a new SSH key and adding it to the </w:t>
-        </w:r>
-        <w:proofErr w:type="spellStart"/>
-        <w:r>
-          <w:rPr>
-            <w:rStyle w:val="Hyperlink"/>
-          </w:rPr>
-          <w:t>ssh</w:t>
-        </w:r>
-        <w:proofErr w:type="spellEnd"/>
-        <w:r>
-          <w:rPr>
-            <w:rStyle w:val="Hyperlink"/>
-          </w:rPr>
-          <w:t>-agent - GitHub Docs</w:t>
+          <w:t>Generating a new SSH key and adding it to the ssh-agent - GitHub Docs</w:t>
         </w:r>
       </w:hyperlink>
     </w:p>
@@ -1322,199 +713,91 @@
           <w:szCs w:val="26"/>
         </w:rPr>
         <w:lastRenderedPageBreak/>
-        <w:t xml:space="preserve">some knowledge about </w:t>
-      </w:r>
-      <w:proofErr w:type="spellStart"/>
-      <w:r>
-        <w:rPr>
-          <w:rFonts w:ascii="Times New Roman" w:hAnsi="Times New Roman" w:cs="Times New Roman"/>
-          <w:sz w:val="26"/>
-          <w:szCs w:val="26"/>
-        </w:rPr>
-        <w:t>ssh</w:t>
-      </w:r>
-      <w:proofErr w:type="spellEnd"/>
-      <w:r>
-        <w:rPr>
-          <w:rFonts w:ascii="Times New Roman" w:hAnsi="Times New Roman" w:cs="Times New Roman"/>
-          <w:sz w:val="26"/>
-          <w:szCs w:val="26"/>
-        </w:rPr>
-        <w:t xml:space="preserve"> </w:t>
-      </w:r>
-      <w:proofErr w:type="gramStart"/>
-      <w:r>
-        <w:rPr>
-          <w:rFonts w:ascii="Times New Roman" w:hAnsi="Times New Roman" w:cs="Times New Roman"/>
-          <w:sz w:val="26"/>
-          <w:szCs w:val="26"/>
-        </w:rPr>
-        <w:t>keys :</w:t>
-      </w:r>
-      <w:proofErr w:type="gramEnd"/>
-      <w:r>
-        <w:rPr>
-          <w:rFonts w:ascii="Times New Roman" w:hAnsi="Times New Roman" w:cs="Times New Roman"/>
-          <w:sz w:val="26"/>
-          <w:szCs w:val="26"/>
-        </w:rPr>
-        <w:t xml:space="preserve"> </w:t>
-      </w:r>
-    </w:p>
-    <w:p>
-      <w:pPr>
-        <w:pStyle w:val="NoSpacing"/>
-        <w:rPr>
-          <w:rFonts w:ascii="Times New Roman" w:hAnsi="Times New Roman" w:cs="Times New Roman"/>
-          <w:sz w:val="26"/>
-          <w:szCs w:val="26"/>
-        </w:rPr>
-      </w:pPr>
-    </w:p>
-    <w:p>
-      <w:pPr>
-        <w:pStyle w:val="NoSpacing"/>
-        <w:rPr>
-          <w:rFonts w:ascii="Times New Roman" w:hAnsi="Times New Roman" w:cs="Times New Roman"/>
-          <w:sz w:val="26"/>
-          <w:szCs w:val="26"/>
-        </w:rPr>
-      </w:pPr>
-      <w:r>
-        <w:rPr>
-          <w:rFonts w:ascii="Times New Roman" w:hAnsi="Times New Roman" w:cs="Times New Roman"/>
-          <w:sz w:val="26"/>
-          <w:szCs w:val="26"/>
-        </w:rPr>
-        <w:t xml:space="preserve">public </w:t>
-      </w:r>
-      <w:proofErr w:type="gramStart"/>
-      <w:r>
-        <w:rPr>
-          <w:rFonts w:ascii="Times New Roman" w:hAnsi="Times New Roman" w:cs="Times New Roman"/>
-          <w:sz w:val="26"/>
-          <w:szCs w:val="26"/>
-        </w:rPr>
-        <w:t>key :</w:t>
-      </w:r>
-      <w:proofErr w:type="gramEnd"/>
-      <w:r>
-        <w:rPr>
-          <w:rFonts w:ascii="Times New Roman" w:hAnsi="Times New Roman" w:cs="Times New Roman"/>
-          <w:sz w:val="26"/>
-          <w:szCs w:val="26"/>
-        </w:rPr>
-        <w:t xml:space="preserve"> it is stored in the </w:t>
-      </w:r>
-      <w:proofErr w:type="spellStart"/>
-      <w:r>
-        <w:rPr>
-          <w:rFonts w:ascii="Times New Roman" w:hAnsi="Times New Roman" w:cs="Times New Roman"/>
-          <w:sz w:val="26"/>
-          <w:szCs w:val="26"/>
-        </w:rPr>
-        <w:t>github</w:t>
-      </w:r>
-      <w:proofErr w:type="spellEnd"/>
-      <w:r>
-        <w:rPr>
-          <w:rFonts w:ascii="Times New Roman" w:hAnsi="Times New Roman" w:cs="Times New Roman"/>
-          <w:sz w:val="26"/>
-          <w:szCs w:val="26"/>
-        </w:rPr>
-        <w:t xml:space="preserve"> main site . </w:t>
-      </w:r>
-    </w:p>
-    <w:p>
-      <w:pPr>
-        <w:pStyle w:val="NoSpacing"/>
-        <w:rPr>
-          <w:rFonts w:ascii="Times New Roman" w:hAnsi="Times New Roman" w:cs="Times New Roman"/>
-          <w:sz w:val="26"/>
-          <w:szCs w:val="26"/>
-        </w:rPr>
-      </w:pPr>
-    </w:p>
-    <w:p>
-      <w:pPr>
-        <w:pStyle w:val="NoSpacing"/>
-        <w:rPr>
-          <w:rFonts w:ascii="Times New Roman" w:hAnsi="Times New Roman" w:cs="Times New Roman"/>
-          <w:sz w:val="26"/>
-          <w:szCs w:val="26"/>
-        </w:rPr>
-      </w:pPr>
-      <w:r>
-        <w:rPr>
-          <w:rFonts w:ascii="Times New Roman" w:hAnsi="Times New Roman" w:cs="Times New Roman"/>
-          <w:sz w:val="26"/>
-          <w:szCs w:val="26"/>
-        </w:rPr>
-        <w:t xml:space="preserve">private </w:t>
-      </w:r>
-      <w:proofErr w:type="gramStart"/>
-      <w:r>
-        <w:rPr>
-          <w:rFonts w:ascii="Times New Roman" w:hAnsi="Times New Roman" w:cs="Times New Roman"/>
-          <w:sz w:val="26"/>
-          <w:szCs w:val="26"/>
-        </w:rPr>
-        <w:t>key :</w:t>
-      </w:r>
-      <w:proofErr w:type="gramEnd"/>
-      <w:r>
-        <w:rPr>
-          <w:rFonts w:ascii="Times New Roman" w:hAnsi="Times New Roman" w:cs="Times New Roman"/>
-          <w:sz w:val="26"/>
-          <w:szCs w:val="26"/>
-        </w:rPr>
-        <w:t xml:space="preserve"> it is stored in  your laptop </w:t>
-      </w:r>
-    </w:p>
-    <w:p>
-      <w:pPr>
-        <w:pStyle w:val="NoSpacing"/>
-        <w:rPr>
-          <w:rFonts w:ascii="Times New Roman" w:hAnsi="Times New Roman" w:cs="Times New Roman"/>
-          <w:sz w:val="26"/>
-          <w:szCs w:val="26"/>
-        </w:rPr>
-      </w:pPr>
-    </w:p>
-    <w:p>
-      <w:pPr>
-        <w:pStyle w:val="NoSpacing"/>
-        <w:rPr>
-          <w:rFonts w:ascii="Times New Roman" w:hAnsi="Times New Roman" w:cs="Times New Roman"/>
-          <w:sz w:val="26"/>
-          <w:szCs w:val="26"/>
-        </w:rPr>
-      </w:pPr>
-      <w:r>
-        <w:rPr>
-          <w:rFonts w:ascii="Times New Roman" w:hAnsi="Times New Roman" w:cs="Times New Roman"/>
-          <w:sz w:val="26"/>
-          <w:szCs w:val="26"/>
-        </w:rPr>
-        <w:t xml:space="preserve">while making a </w:t>
-      </w:r>
-      <w:proofErr w:type="gramStart"/>
-      <w:r>
-        <w:rPr>
-          <w:rFonts w:ascii="Times New Roman" w:hAnsi="Times New Roman" w:cs="Times New Roman"/>
-          <w:sz w:val="26"/>
-          <w:szCs w:val="26"/>
-        </w:rPr>
-        <w:t>request ,</w:t>
-      </w:r>
-      <w:proofErr w:type="gramEnd"/>
-      <w:r>
-        <w:rPr>
-          <w:rFonts w:ascii="Times New Roman" w:hAnsi="Times New Roman" w:cs="Times New Roman"/>
-          <w:sz w:val="26"/>
-          <w:szCs w:val="26"/>
-        </w:rPr>
-        <w:t xml:space="preserve"> your laptop will send this private key and try to match it </w:t>
+        <w:t xml:space="preserve">some knowledge about ssh keys : </w:t>
+      </w:r>
+    </w:p>
+    <w:p>
+      <w:pPr>
+        <w:pStyle w:val="NoSpacing"/>
+        <w:rPr>
+          <w:rFonts w:ascii="Times New Roman" w:hAnsi="Times New Roman" w:cs="Times New Roman"/>
+          <w:sz w:val="26"/>
+          <w:szCs w:val="26"/>
+        </w:rPr>
+      </w:pPr>
+    </w:p>
+    <w:p>
+      <w:pPr>
+        <w:pStyle w:val="NoSpacing"/>
+        <w:rPr>
+          <w:rFonts w:ascii="Times New Roman" w:hAnsi="Times New Roman" w:cs="Times New Roman"/>
+          <w:sz w:val="26"/>
+          <w:szCs w:val="26"/>
+        </w:rPr>
+      </w:pPr>
+      <w:r>
+        <w:rPr>
+          <w:rFonts w:ascii="Times New Roman" w:hAnsi="Times New Roman" w:cs="Times New Roman"/>
+          <w:sz w:val="26"/>
+          <w:szCs w:val="26"/>
+        </w:rPr>
+        <w:t xml:space="preserve">public key : it is stored in the github main site . </w:t>
+      </w:r>
+    </w:p>
+    <w:p>
+      <w:pPr>
+        <w:pStyle w:val="NoSpacing"/>
+        <w:rPr>
+          <w:rFonts w:ascii="Times New Roman" w:hAnsi="Times New Roman" w:cs="Times New Roman"/>
+          <w:sz w:val="26"/>
+          <w:szCs w:val="26"/>
+        </w:rPr>
+      </w:pPr>
+    </w:p>
+    <w:p>
+      <w:pPr>
+        <w:pStyle w:val="NoSpacing"/>
+        <w:rPr>
+          <w:rFonts w:ascii="Times New Roman" w:hAnsi="Times New Roman" w:cs="Times New Roman"/>
+          <w:sz w:val="26"/>
+          <w:szCs w:val="26"/>
+        </w:rPr>
+      </w:pPr>
+      <w:r>
+        <w:rPr>
+          <w:rFonts w:ascii="Times New Roman" w:hAnsi="Times New Roman" w:cs="Times New Roman"/>
+          <w:sz w:val="26"/>
+          <w:szCs w:val="26"/>
+        </w:rPr>
+        <w:t xml:space="preserve">private key : it is stored in  your laptop </w:t>
+      </w:r>
+    </w:p>
+    <w:p>
+      <w:pPr>
+        <w:pStyle w:val="NoSpacing"/>
+        <w:rPr>
+          <w:rFonts w:ascii="Times New Roman" w:hAnsi="Times New Roman" w:cs="Times New Roman"/>
+          <w:sz w:val="26"/>
+          <w:szCs w:val="26"/>
+        </w:rPr>
+      </w:pPr>
+    </w:p>
+    <w:p>
+      <w:pPr>
+        <w:pStyle w:val="NoSpacing"/>
+        <w:rPr>
+          <w:rFonts w:ascii="Times New Roman" w:hAnsi="Times New Roman" w:cs="Times New Roman"/>
+          <w:sz w:val="26"/>
+          <w:szCs w:val="26"/>
+        </w:rPr>
+      </w:pPr>
+      <w:r>
+        <w:rPr>
+          <w:rFonts w:ascii="Times New Roman" w:hAnsi="Times New Roman" w:cs="Times New Roman"/>
+          <w:sz w:val="26"/>
+          <w:szCs w:val="26"/>
+        </w:rPr>
+        <w:t xml:space="preserve">while making a request , your laptop will send this private key and try to match it </w:t>
       </w:r>
     </w:p>
     <w:p>
@@ -1574,43 +857,7 @@
           <w:sz w:val="26"/>
           <w:szCs w:val="26"/>
         </w:rPr>
-        <w:t xml:space="preserve">ALL your private key and public keys are </w:t>
-      </w:r>
-      <w:proofErr w:type="spellStart"/>
-      <w:r>
-        <w:rPr>
-          <w:rFonts w:ascii="Times New Roman" w:hAnsi="Times New Roman" w:cs="Times New Roman"/>
-          <w:sz w:val="26"/>
-          <w:szCs w:val="26"/>
-        </w:rPr>
-        <w:t>strored</w:t>
-      </w:r>
-      <w:proofErr w:type="spellEnd"/>
-      <w:r>
-        <w:rPr>
-          <w:rFonts w:ascii="Times New Roman" w:hAnsi="Times New Roman" w:cs="Times New Roman"/>
-          <w:sz w:val="26"/>
-          <w:szCs w:val="26"/>
-        </w:rPr>
-        <w:t xml:space="preserve"> in users/.</w:t>
-      </w:r>
-      <w:proofErr w:type="spellStart"/>
-      <w:r>
-        <w:rPr>
-          <w:rFonts w:ascii="Times New Roman" w:hAnsi="Times New Roman" w:cs="Times New Roman"/>
-          <w:sz w:val="26"/>
-          <w:szCs w:val="26"/>
-        </w:rPr>
-        <w:t>ssh</w:t>
-      </w:r>
-      <w:proofErr w:type="spellEnd"/>
-      <w:r>
-        <w:rPr>
-          <w:rFonts w:ascii="Times New Roman" w:hAnsi="Times New Roman" w:cs="Times New Roman"/>
-          <w:sz w:val="26"/>
-          <w:szCs w:val="26"/>
-        </w:rPr>
-        <w:t xml:space="preserve"> folder</w:t>
+        <w:t>ALL your private key and public keys are strored in users/.ssh folder</w:t>
       </w:r>
     </w:p>
     <w:p>
@@ -1640,61 +887,7 @@
           <w:sz w:val="26"/>
           <w:szCs w:val="26"/>
         </w:rPr>
-        <w:t>use “cat ~/.</w:t>
-      </w:r>
-      <w:proofErr w:type="spellStart"/>
-      <w:r>
-        <w:rPr>
-          <w:rFonts w:ascii="Times New Roman" w:hAnsi="Times New Roman" w:cs="Times New Roman"/>
-          <w:sz w:val="26"/>
-          <w:szCs w:val="26"/>
-        </w:rPr>
-        <w:t>ssh</w:t>
-      </w:r>
-      <w:proofErr w:type="spellEnd"/>
-      <w:r>
-        <w:rPr>
-          <w:rFonts w:ascii="Times New Roman" w:hAnsi="Times New Roman" w:cs="Times New Roman"/>
-          <w:sz w:val="26"/>
-          <w:szCs w:val="26"/>
-        </w:rPr>
-        <w:t>/</w:t>
-      </w:r>
-      <w:proofErr w:type="spellStart"/>
-      <w:r>
-        <w:rPr>
-          <w:rFonts w:ascii="Times New Roman" w:hAnsi="Times New Roman" w:cs="Times New Roman"/>
-          <w:sz w:val="26"/>
-          <w:szCs w:val="26"/>
-        </w:rPr>
-        <w:t>keyname</w:t>
-      </w:r>
-      <w:proofErr w:type="spellEnd"/>
-      <w:r>
-        <w:rPr>
-          <w:rFonts w:ascii="Times New Roman" w:hAnsi="Times New Roman" w:cs="Times New Roman"/>
-          <w:sz w:val="26"/>
-          <w:szCs w:val="26"/>
-        </w:rPr>
-        <w:t xml:space="preserve"> </w:t>
-      </w:r>
-      <w:proofErr w:type="gramStart"/>
-      <w:r>
-        <w:rPr>
-          <w:rFonts w:ascii="Times New Roman" w:hAnsi="Times New Roman" w:cs="Times New Roman"/>
-          <w:sz w:val="26"/>
-          <w:szCs w:val="26"/>
-        </w:rPr>
-        <w:t>“ to</w:t>
-      </w:r>
-      <w:proofErr w:type="gramEnd"/>
-      <w:r>
-        <w:rPr>
-          <w:rFonts w:ascii="Times New Roman" w:hAnsi="Times New Roman" w:cs="Times New Roman"/>
-          <w:sz w:val="26"/>
-          <w:szCs w:val="26"/>
-        </w:rPr>
-        <w:t xml:space="preserve"> output the content of the files </w:t>
+        <w:t xml:space="preserve">use “cat ~/.ssh/keyname “ to output the content of the files </w:t>
       </w:r>
     </w:p>
     <w:p>
@@ -1724,43 +917,7 @@
           <w:sz w:val="26"/>
           <w:szCs w:val="26"/>
         </w:rPr>
-        <w:t xml:space="preserve">to add the private key into the </w:t>
-      </w:r>
-      <w:proofErr w:type="spellStart"/>
-      <w:r>
-        <w:rPr>
-          <w:rFonts w:ascii="Times New Roman" w:hAnsi="Times New Roman" w:cs="Times New Roman"/>
-          <w:sz w:val="26"/>
-          <w:szCs w:val="26"/>
-        </w:rPr>
-        <w:t>ssh</w:t>
-      </w:r>
-      <w:proofErr w:type="spellEnd"/>
-      <w:r>
-        <w:rPr>
-          <w:rFonts w:ascii="Times New Roman" w:hAnsi="Times New Roman" w:cs="Times New Roman"/>
-          <w:sz w:val="26"/>
-          <w:szCs w:val="26"/>
-        </w:rPr>
-        <w:t xml:space="preserve">-agent use the following </w:t>
-      </w:r>
-      <w:proofErr w:type="gramStart"/>
-      <w:r>
-        <w:rPr>
-          <w:rFonts w:ascii="Times New Roman" w:hAnsi="Times New Roman" w:cs="Times New Roman"/>
-          <w:sz w:val="26"/>
-          <w:szCs w:val="26"/>
-        </w:rPr>
-        <w:t>command :</w:t>
-      </w:r>
-      <w:proofErr w:type="gramEnd"/>
-      <w:r>
-        <w:rPr>
-          <w:rFonts w:ascii="Times New Roman" w:hAnsi="Times New Roman" w:cs="Times New Roman"/>
-          <w:sz w:val="26"/>
-          <w:szCs w:val="26"/>
-        </w:rPr>
-        <w:t xml:space="preserve"> </w:t>
+        <w:t xml:space="preserve">to add the private key into the ssh-agent use the following command : </w:t>
       </w:r>
     </w:p>
     <w:p>
@@ -1853,42 +1010,12 @@
                                 <w:lang w:val="en-US"/>
                               </w:rPr>
                             </w:pPr>
-                            <w:proofErr w:type="spellStart"/>
                             <w:r>
                               <w:rPr>
                                 <w:lang w:val="en-US"/>
                               </w:rPr>
-                              <w:t>ssh</w:t>
+                              <w:t>ssh-add ~/.ssh/key_name</w:t>
                             </w:r>
-                            <w:proofErr w:type="spellEnd"/>
-                            <w:r>
-                              <w:rPr>
-                                <w:lang w:val="en-US"/>
-                              </w:rPr>
-                              <w:t>-add ~/.</w:t>
-                            </w:r>
-                            <w:proofErr w:type="spellStart"/>
-                            <w:r>
-                              <w:rPr>
-                                <w:lang w:val="en-US"/>
-                              </w:rPr>
-                              <w:t>ssh</w:t>
-                            </w:r>
-                            <w:proofErr w:type="spellEnd"/>
-                            <w:r>
-                              <w:rPr>
-                                <w:lang w:val="en-US"/>
-                              </w:rPr>
-                              <w:t>/</w:t>
-                            </w:r>
-                            <w:proofErr w:type="spellStart"/>
-                            <w:r>
-                              <w:rPr>
-                                <w:lang w:val="en-US"/>
-                              </w:rPr>
-                              <w:t>key_name</w:t>
-                            </w:r>
-                            <w:proofErr w:type="spellEnd"/>
                           </w:p>
                           <w:p>
                             <w:pPr>
@@ -1897,14 +1024,12 @@
                                 <w:lang w:val="en-US"/>
                               </w:rPr>
                             </w:pPr>
-                            <w:proofErr w:type="gramStart"/>
                             <w:r>
                               <w:rPr>
                                 <w:lang w:val="en-US"/>
                               </w:rPr>
                               <w:t>example :</w:t>
                             </w:r>
-                            <w:proofErr w:type="gramEnd"/>
                           </w:p>
                           <w:p>
                             <w:pPr>
@@ -1913,42 +1038,12 @@
                                 <w:lang w:val="en-US"/>
                               </w:rPr>
                             </w:pPr>
-                            <w:proofErr w:type="spellStart"/>
                             <w:r>
                               <w:rPr>
                                 <w:lang w:val="en-US"/>
                               </w:rPr>
-                              <w:t>ssh</w:t>
+                              <w:t>ssh-add ~/.ssh/id_rsa</w:t>
                             </w:r>
-                            <w:proofErr w:type="spellEnd"/>
-                            <w:r>
-                              <w:rPr>
-                                <w:lang w:val="en-US"/>
-                              </w:rPr>
-                              <w:t>-add ~/.</w:t>
-                            </w:r>
-                            <w:proofErr w:type="spellStart"/>
-                            <w:r>
-                              <w:rPr>
-                                <w:lang w:val="en-US"/>
-                              </w:rPr>
-                              <w:t>ssh</w:t>
-                            </w:r>
-                            <w:proofErr w:type="spellEnd"/>
-                            <w:r>
-                              <w:rPr>
-                                <w:lang w:val="en-US"/>
-                              </w:rPr>
-                              <w:t>/</w:t>
-                            </w:r>
-                            <w:proofErr w:type="spellStart"/>
-                            <w:r>
-                              <w:rPr>
-                                <w:lang w:val="en-US"/>
-                              </w:rPr>
-                              <w:t>id_rsa</w:t>
-                            </w:r>
-                            <w:proofErr w:type="spellEnd"/>
                           </w:p>
                         </w:txbxContent>
                       </wps:txbx>
@@ -2222,29 +1317,7 @@
           <w:szCs w:val="21"/>
         </w:rPr>
         <w:br/>
-        <w:t xml:space="preserve">git config –global </w:t>
-      </w:r>
-      <w:proofErr w:type="spellStart"/>
-      <w:proofErr w:type="gramStart"/>
-      <w:r>
-        <w:rPr>
-          <w:rFonts w:ascii="Segoe UI" w:hAnsi="Segoe UI" w:cs="Segoe UI"/>
-          <w:color w:val="C9D1D9"/>
-          <w:sz w:val="21"/>
-          <w:szCs w:val="21"/>
-        </w:rPr>
-        <w:t>user.email</w:t>
-      </w:r>
-      <w:proofErr w:type="spellEnd"/>
-      <w:proofErr w:type="gramEnd"/>
-      <w:r>
-        <w:rPr>
-          <w:rFonts w:ascii="Segoe UI" w:hAnsi="Segoe UI" w:cs="Segoe UI"/>
-          <w:color w:val="C9D1D9"/>
-          <w:sz w:val="21"/>
-          <w:szCs w:val="21"/>
-        </w:rPr>
-        <w:t xml:space="preserve"> “[email address]” -&gt;sets author email id</w:t>
+        <w:t>git config –global user.email “[email address]” -&gt;sets author email id</w:t>
       </w:r>
     </w:p>
     <w:p>
@@ -2270,27 +1343,7 @@
           <w:sz w:val="21"/>
           <w:szCs w:val="21"/>
         </w:rPr>
-        <w:t xml:space="preserve">git </w:t>
-      </w:r>
-      <w:proofErr w:type="spellStart"/>
-      <w:r>
-        <w:rPr>
-          <w:rFonts w:ascii="Segoe UI" w:hAnsi="Segoe UI" w:cs="Segoe UI"/>
-          <w:color w:val="C9D1D9"/>
-          <w:sz w:val="21"/>
-          <w:szCs w:val="21"/>
-        </w:rPr>
-        <w:t>init</w:t>
-      </w:r>
-      <w:proofErr w:type="spellEnd"/>
-      <w:r>
-        <w:rPr>
-          <w:rFonts w:ascii="Segoe UI" w:hAnsi="Segoe UI" w:cs="Segoe UI"/>
-          <w:color w:val="C9D1D9"/>
-          <w:sz w:val="21"/>
-          <w:szCs w:val="21"/>
-        </w:rPr>
-        <w:t xml:space="preserve"> [repository name] -&gt;start new repository</w:t>
+        <w:t>git init [repository name] -&gt;start new repository</w:t>
       </w:r>
     </w:p>
     <w:p>
@@ -2316,27 +1369,7 @@
           <w:sz w:val="21"/>
           <w:szCs w:val="21"/>
         </w:rPr>
-        <w:t>git clone [</w:t>
-      </w:r>
-      <w:proofErr w:type="spellStart"/>
-      <w:r>
-        <w:rPr>
-          <w:rFonts w:ascii="Segoe UI" w:hAnsi="Segoe UI" w:cs="Segoe UI"/>
-          <w:color w:val="C9D1D9"/>
-          <w:sz w:val="21"/>
-          <w:szCs w:val="21"/>
-        </w:rPr>
-        <w:t>url</w:t>
-      </w:r>
-      <w:proofErr w:type="spellEnd"/>
-      <w:r>
-        <w:rPr>
-          <w:rFonts w:ascii="Segoe UI" w:hAnsi="Segoe UI" w:cs="Segoe UI"/>
-          <w:color w:val="C9D1D9"/>
-          <w:sz w:val="21"/>
-          <w:szCs w:val="21"/>
-        </w:rPr>
-        <w:t>] -&gt;obtain a repository from an existing URL.</w:t>
+        <w:t>git clone [url] -&gt;obtain a repository from an existing URL.</w:t>
       </w:r>
     </w:p>
     <w:p>
@@ -2398,38 +1431,7 @@
           <w:szCs w:val="21"/>
         </w:rPr>
         <w:br/>
-        <w:t xml:space="preserve">git commit -a -&gt;commits any files you’ve changed since </w:t>
-      </w:r>
-      <w:proofErr w:type="spellStart"/>
-      <w:proofErr w:type="gramStart"/>
-      <w:r>
-        <w:rPr>
-          <w:rFonts w:ascii="Segoe UI" w:hAnsi="Segoe UI" w:cs="Segoe UI"/>
-          <w:color w:val="C9D1D9"/>
-          <w:sz w:val="21"/>
-          <w:szCs w:val="21"/>
-        </w:rPr>
-        <w:t>then.&amp;</w:t>
-      </w:r>
-      <w:proofErr w:type="gramEnd"/>
-      <w:r>
-        <w:rPr>
-          <w:rFonts w:ascii="Segoe UI" w:hAnsi="Segoe UI" w:cs="Segoe UI"/>
-          <w:color w:val="C9D1D9"/>
-          <w:sz w:val="21"/>
-          <w:szCs w:val="21"/>
-        </w:rPr>
-        <w:t>commits</w:t>
-      </w:r>
-      <w:proofErr w:type="spellEnd"/>
-      <w:r>
-        <w:rPr>
-          <w:rFonts w:ascii="Segoe UI" w:hAnsi="Segoe UI" w:cs="Segoe UI"/>
-          <w:color w:val="C9D1D9"/>
-          <w:sz w:val="21"/>
-          <w:szCs w:val="21"/>
-        </w:rPr>
-        <w:t xml:space="preserve"> any files you’ve added</w:t>
+        <w:t>git commit -a -&gt;commits any files you’ve changed since then.&amp;commits any files you’ve added</w:t>
       </w:r>
     </w:p>
     <w:p>
@@ -2501,27 +1503,7 @@
           <w:sz w:val="21"/>
           <w:szCs w:val="21"/>
         </w:rPr>
-        <w:t>git reset [file] -&gt;</w:t>
-      </w:r>
-      <w:proofErr w:type="spellStart"/>
-      <w:r>
-        <w:rPr>
-          <w:rFonts w:ascii="Segoe UI" w:hAnsi="Segoe UI" w:cs="Segoe UI"/>
-          <w:color w:val="C9D1D9"/>
-          <w:sz w:val="21"/>
-          <w:szCs w:val="21"/>
-        </w:rPr>
-        <w:t>unstages</w:t>
-      </w:r>
-      <w:proofErr w:type="spellEnd"/>
-      <w:r>
-        <w:rPr>
-          <w:rFonts w:ascii="Segoe UI" w:hAnsi="Segoe UI" w:cs="Segoe UI"/>
-          <w:color w:val="C9D1D9"/>
-          <w:sz w:val="21"/>
-          <w:szCs w:val="21"/>
-        </w:rPr>
-        <w:t xml:space="preserve"> the file, but it preserves the file contents.</w:t>
+        <w:t>git reset [file] -&gt;unstages the file, but it preserves the file contents.</w:t>
       </w:r>
       <w:r>
         <w:rPr>
@@ -2577,27 +1559,7 @@
           <w:sz w:val="21"/>
           <w:szCs w:val="21"/>
         </w:rPr>
-        <w:t xml:space="preserve">git status -&gt;command lists all the files that </w:t>
-      </w:r>
-      <w:proofErr w:type="gramStart"/>
-      <w:r>
-        <w:rPr>
-          <w:rFonts w:ascii="Segoe UI" w:hAnsi="Segoe UI" w:cs="Segoe UI"/>
-          <w:color w:val="C9D1D9"/>
-          <w:sz w:val="21"/>
-          <w:szCs w:val="21"/>
-        </w:rPr>
-        <w:t>have to</w:t>
-      </w:r>
-      <w:proofErr w:type="gramEnd"/>
-      <w:r>
-        <w:rPr>
-          <w:rFonts w:ascii="Segoe UI" w:hAnsi="Segoe UI" w:cs="Segoe UI"/>
-          <w:color w:val="C9D1D9"/>
-          <w:sz w:val="21"/>
-          <w:szCs w:val="21"/>
-        </w:rPr>
-        <w:t xml:space="preserve"> be committed.</w:t>
+        <w:t>git status -&gt;command lists all the files that have to be committed.</w:t>
       </w:r>
     </w:p>
     <w:p>
@@ -2619,27 +1581,7 @@
           <w:sz w:val="21"/>
           <w:szCs w:val="21"/>
         </w:rPr>
-        <w:t xml:space="preserve">  </w:t>
-      </w:r>
-      <w:proofErr w:type="gramStart"/>
-      <w:r>
-        <w:rPr>
-          <w:rFonts w:ascii="Segoe UI" w:hAnsi="Segoe UI" w:cs="Segoe UI"/>
-          <w:color w:val="C9D1D9"/>
-          <w:sz w:val="21"/>
-          <w:szCs w:val="21"/>
-        </w:rPr>
-        <w:t>9 )</w:t>
-      </w:r>
-      <w:proofErr w:type="gramEnd"/>
-      <w:r>
-        <w:rPr>
-          <w:rFonts w:ascii="Segoe UI" w:hAnsi="Segoe UI" w:cs="Segoe UI"/>
-          <w:color w:val="C9D1D9"/>
-          <w:sz w:val="21"/>
-          <w:szCs w:val="21"/>
-        </w:rPr>
-        <w:t xml:space="preserve"> git rm [file] -&gt;deletes the file from your working directory and stages the deletion.</w:t>
+        <w:t xml:space="preserve">  9 ) git rm [file] -&gt;deletes the file from your working directory and stages the deletion.</w:t>
       </w:r>
     </w:p>
     <w:p>
@@ -2727,27 +1669,7 @@
           <w:sz w:val="21"/>
           <w:szCs w:val="21"/>
         </w:rPr>
-        <w:t>git tag [</w:t>
-      </w:r>
-      <w:proofErr w:type="spellStart"/>
-      <w:r>
-        <w:rPr>
-          <w:rFonts w:ascii="Segoe UI" w:hAnsi="Segoe UI" w:cs="Segoe UI"/>
-          <w:color w:val="C9D1D9"/>
-          <w:sz w:val="21"/>
-          <w:szCs w:val="21"/>
-        </w:rPr>
-        <w:t>commitID</w:t>
-      </w:r>
-      <w:proofErr w:type="spellEnd"/>
-      <w:r>
-        <w:rPr>
-          <w:rFonts w:ascii="Segoe UI" w:hAnsi="Segoe UI" w:cs="Segoe UI"/>
-          <w:color w:val="C9D1D9"/>
-          <w:sz w:val="21"/>
-          <w:szCs w:val="21"/>
-        </w:rPr>
-        <w:t>] -&gt;used to give tags to the specified commit.</w:t>
+        <w:t>git tag [commitID] -&gt;used to give tags to the specified commit.</w:t>
       </w:r>
     </w:p>
     <w:p>
@@ -2829,27 +1751,7 @@
           <w:szCs w:val="21"/>
         </w:rPr>
         <w:br/>
-        <w:t xml:space="preserve">git checkout -b [branch name] -&gt;creates a new branch </w:t>
-      </w:r>
-      <w:proofErr w:type="gramStart"/>
-      <w:r>
-        <w:rPr>
-          <w:rFonts w:ascii="Segoe UI" w:hAnsi="Segoe UI" w:cs="Segoe UI"/>
-          <w:color w:val="C9D1D9"/>
-          <w:sz w:val="21"/>
-          <w:szCs w:val="21"/>
-        </w:rPr>
-        <w:t>and also</w:t>
-      </w:r>
-      <w:proofErr w:type="gramEnd"/>
-      <w:r>
-        <w:rPr>
-          <w:rFonts w:ascii="Segoe UI" w:hAnsi="Segoe UI" w:cs="Segoe UI"/>
-          <w:color w:val="C9D1D9"/>
-          <w:sz w:val="21"/>
-          <w:szCs w:val="21"/>
-        </w:rPr>
-        <w:t xml:space="preserve"> switches to it.</w:t>
+        <w:t>git checkout -b [branch name] -&gt;creates a new branch and also switches to it.</w:t>
       </w:r>
     </w:p>
     <w:p>
@@ -2957,27 +1859,7 @@
           <w:szCs w:val="21"/>
         </w:rPr>
         <w:br/>
-        <w:t>git push [variable name</w:t>
-      </w:r>
-      <w:proofErr w:type="gramStart"/>
-      <w:r>
-        <w:rPr>
-          <w:rFonts w:ascii="Segoe UI" w:hAnsi="Segoe UI" w:cs="Segoe UI"/>
-          <w:color w:val="C9D1D9"/>
-          <w:sz w:val="21"/>
-          <w:szCs w:val="21"/>
-        </w:rPr>
-        <w:t>] :</w:t>
-      </w:r>
-      <w:proofErr w:type="gramEnd"/>
-      <w:r>
-        <w:rPr>
-          <w:rFonts w:ascii="Segoe UI" w:hAnsi="Segoe UI" w:cs="Segoe UI"/>
-          <w:color w:val="C9D1D9"/>
-          <w:sz w:val="21"/>
-          <w:szCs w:val="21"/>
-        </w:rPr>
-        <w:t>[branch name] -&gt;deletes a branch on your remote repository.</w:t>
+        <w:t>git push [variable name] :[branch name] -&gt;deletes a branch on your remote repository.</w:t>
       </w:r>
     </w:p>
     <w:p>
@@ -3029,27 +1911,7 @@
           <w:sz w:val="21"/>
           <w:szCs w:val="21"/>
         </w:rPr>
-        <w:t xml:space="preserve">git </w:t>
-      </w:r>
-      <w:proofErr w:type="gramStart"/>
-      <w:r>
-        <w:rPr>
-          <w:rFonts w:ascii="Segoe UI" w:hAnsi="Segoe UI" w:cs="Segoe UI"/>
-          <w:color w:val="C9D1D9"/>
-          <w:sz w:val="21"/>
-          <w:szCs w:val="21"/>
-        </w:rPr>
-        <w:t>stash</w:t>
-      </w:r>
-      <w:proofErr w:type="gramEnd"/>
-      <w:r>
-        <w:rPr>
-          <w:rFonts w:ascii="Segoe UI" w:hAnsi="Segoe UI" w:cs="Segoe UI"/>
-          <w:color w:val="C9D1D9"/>
-          <w:sz w:val="21"/>
-          <w:szCs w:val="21"/>
-        </w:rPr>
-        <w:t xml:space="preserve"> save -&gt;stores all the modified tracked files.</w:t>
+        <w:t>git stash save -&gt;stores all the modified tracked files.</w:t>
       </w:r>
     </w:p>
     <w:p>
@@ -3199,12 +2061,18 @@
         <w:pStyle w:val="NoSpacing"/>
         <w:rPr>
           <w:rFonts w:ascii="Times New Roman" w:hAnsi="Times New Roman" w:cs="Times New Roman"/>
-          <w:b/>
-          <w:bCs/>
-          <w:sz w:val="26"/>
-          <w:szCs w:val="26"/>
-        </w:rPr>
-      </w:pPr>
+          <w:sz w:val="26"/>
+          <w:szCs w:val="26"/>
+        </w:rPr>
+      </w:pPr>
+      <w:r>
+        <w:rPr>
+          <w:rFonts w:ascii="Times New Roman" w:hAnsi="Times New Roman" w:cs="Times New Roman"/>
+          <w:sz w:val="26"/>
+          <w:szCs w:val="26"/>
+        </w:rPr>
+        <w:t xml:space="preserve"> git branch -M &lt;branchname &gt;  : changes the branch name for the main branch</w:t>
+      </w:r>
     </w:p>
     <w:sectPr>
       <w:pgSz w:w="11906" w:h="16838"/>

</xml_diff>